<commit_message>
Added file name information to mdiNotebook
Add fileName, pathName, and fullFileName properties to mdiNotebook
objects.  Updated documentation to reflect new properties.
</commit_message>
<xml_diff>
--- a/Xcalibur Workbench.docx
+++ b/Xcalibur Workbench.docx
@@ -959,277 +959,218 @@
       <w:r>
         <w:t>, which can be used for callback functions.</w:t>
       </w:r>
-    </w:p>
-    <w:p>
-      <w:proofErr w:type="spellStart"/>
-      <w:r>
-        <w:rPr>
-          <w:i/>
-        </w:rPr>
-        <w:t>mdiNotebook.noteBookList</w:t>
-      </w:r>
-      <w:proofErr w:type="spellEnd"/>
-      <w:r>
-        <w:rPr>
-          <w:i/>
-        </w:rPr>
-        <w:t xml:space="preserve">:  </w:t>
-      </w:r>
-      <w:r>
-        <w:t xml:space="preserve">A Lua table that includes all notebooks currently available in the workbench.  This can be called either directly from </w:t>
-      </w:r>
-      <w:proofErr w:type="spellStart"/>
-      <w:r>
-        <w:rPr>
-          <w:i/>
-        </w:rPr>
-        <w:t>mdiNotebook</w:t>
-      </w:r>
-      <w:proofErr w:type="spellEnd"/>
-      <w:r>
-        <w:t xml:space="preserve"> or can be called from any instance of </w:t>
-      </w:r>
-      <w:proofErr w:type="gramStart"/>
-      <w:r>
-        <w:t>a</w:t>
-      </w:r>
-      <w:proofErr w:type="gramEnd"/>
-      <w:r>
-        <w:t xml:space="preserve"> </w:t>
-      </w:r>
-      <w:proofErr w:type="spellStart"/>
-      <w:r>
-        <w:rPr>
-          <w:i/>
-        </w:rPr>
-        <w:t>mdiNotebook</w:t>
-      </w:r>
-      <w:proofErr w:type="spellEnd"/>
-      <w:r>
-        <w:t xml:space="preserve">.  The </w:t>
-      </w:r>
-      <w:proofErr w:type="spellStart"/>
-      <w:r>
-        <w:rPr>
-          <w:i/>
-        </w:rPr>
-        <w:t>noteBookList</w:t>
-      </w:r>
-      <w:proofErr w:type="spellEnd"/>
-      <w:r>
-        <w:t xml:space="preserve"> also has a keyed “</w:t>
-      </w:r>
-      <w:r>
-        <w:rPr>
-          <w:i/>
-        </w:rPr>
-        <w:t>active</w:t>
-      </w:r>
-      <w:r>
-        <w:t>” entry which indicates the notebook which is currently active in the Workbench.</w:t>
-      </w:r>
-    </w:p>
-    <w:p>
-      <w:proofErr w:type="spellStart"/>
-      <w:proofErr w:type="gramStart"/>
-      <w:r>
-        <w:rPr>
-          <w:i/>
-        </w:rPr>
-        <w:t>mdiNotebook.pageList</w:t>
-      </w:r>
-      <w:proofErr w:type="spellEnd"/>
-      <w:r>
-        <w:rPr>
-          <w:i/>
-        </w:rPr>
-        <w:t>{</w:t>
-      </w:r>
-      <w:proofErr w:type="gramEnd"/>
-      <w:r>
-        <w:rPr>
-          <w:i/>
-        </w:rPr>
-        <w:t>}</w:t>
-      </w:r>
-      <w:r>
-        <w:t xml:space="preserve">:  A Lua table that includes all pages in the notebook.  It also includes an </w:t>
-      </w:r>
-      <w:r>
-        <w:rPr>
-          <w:i/>
-        </w:rPr>
-        <w:t>active</w:t>
-      </w:r>
-      <w:r>
-        <w:t xml:space="preserve"> entry, which is the page currently being show.</w:t>
-      </w:r>
-    </w:p>
-    <w:p>
-      <w:proofErr w:type="spellStart"/>
-      <w:r>
-        <w:rPr>
-          <w:i/>
-        </w:rPr>
-        <w:t>mdiNotebook.rawFile</w:t>
-      </w:r>
-      <w:proofErr w:type="spellEnd"/>
-      <w:r>
-        <w:t xml:space="preserve">:  A Lua </w:t>
-      </w:r>
-      <w:proofErr w:type="spellStart"/>
-      <w:r>
-        <w:t>userdata</w:t>
-      </w:r>
-      <w:proofErr w:type="spellEnd"/>
-      <w:r>
-        <w:t xml:space="preserve"> created by the Thermo library that allows access to the specified raw file.</w:t>
-      </w:r>
-    </w:p>
-    <w:p>
-      <w:proofErr w:type="spellStart"/>
-      <w:proofErr w:type="gramStart"/>
-      <w:r>
-        <w:rPr>
-          <w:i/>
-        </w:rPr>
-        <w:t>mdiNotebook.GetActiveNoteBook</w:t>
-      </w:r>
-      <w:proofErr w:type="spellEnd"/>
-      <w:r>
-        <w:rPr>
-          <w:i/>
-        </w:rPr>
-        <w:t>(</w:t>
-      </w:r>
-      <w:proofErr w:type="gramEnd"/>
-      <w:r>
-        <w:rPr>
-          <w:i/>
-        </w:rPr>
-        <w:t>)</w:t>
-      </w:r>
-      <w:r>
-        <w:t>:  A Lua function to get the active notebook.  Returns false if no active notebook.</w:t>
-      </w:r>
-    </w:p>
-    <w:p>
-      <w:proofErr w:type="spellStart"/>
-      <w:proofErr w:type="gramStart"/>
-      <w:r>
-        <w:rPr>
-          <w:i/>
-        </w:rPr>
-        <w:t>mdiNotebook.GetActivePage</w:t>
-      </w:r>
-      <w:proofErr w:type="spellEnd"/>
-      <w:r>
-        <w:rPr>
-          <w:i/>
-        </w:rPr>
-        <w:t>(</w:t>
-      </w:r>
-      <w:proofErr w:type="gramEnd"/>
-      <w:r>
-        <w:rPr>
-          <w:i/>
-        </w:rPr>
-        <w:t>)</w:t>
-      </w:r>
-      <w:r>
-        <w:t>:  A Lua fun</w:t>
-      </w:r>
-      <w:r>
-        <w:t>ction to get the active page of the active notebook.  Returns false for no active notebook, or an active notebook which has no pages</w:t>
-      </w:r>
-      <w:r>
-        <w:t>.</w:t>
-      </w:r>
-    </w:p>
-    <w:p>
-      <w:proofErr w:type="spellStart"/>
-      <w:proofErr w:type="gramStart"/>
-      <w:r>
-        <w:rPr>
-          <w:i/>
-        </w:rPr>
-        <w:t>mdiNotebook.GetActivePane</w:t>
-      </w:r>
-      <w:proofErr w:type="spellEnd"/>
-      <w:r>
-        <w:rPr>
-          <w:i/>
-        </w:rPr>
-        <w:t>(</w:t>
-      </w:r>
-      <w:proofErr w:type="gramEnd"/>
-      <w:r>
-        <w:rPr>
-          <w:i/>
-        </w:rPr>
-        <w:t>)</w:t>
-      </w:r>
-      <w:r>
-        <w:t>:  A Lua fun</w:t>
-      </w:r>
-      <w:r>
-        <w:t>ction to get the active pane of the active page</w:t>
-      </w:r>
-      <w:r>
-        <w:t xml:space="preserve"> of the active notebook.  Returns false for no active notebook, or an active notebook which has no pages</w:t>
-      </w:r>
-      <w:r>
-        <w:t xml:space="preserve">, or an active page with no panes, or an active page that’s not derived from </w:t>
-      </w:r>
-      <w:proofErr w:type="spellStart"/>
-      <w:r>
-        <w:rPr>
-          <w:i/>
-        </w:rPr>
-        <w:t>multiPlotPage</w:t>
-      </w:r>
-      <w:proofErr w:type="spellEnd"/>
-      <w:r>
-        <w:t>.</w:t>
-      </w:r>
-    </w:p>
-    <w:p>
-      <w:proofErr w:type="spellStart"/>
-      <w:proofErr w:type="gramStart"/>
-      <w:r>
-        <w:rPr>
-          <w:i/>
-        </w:rPr>
-        <w:t>mdiNotebook:</w:t>
-      </w:r>
-      <w:proofErr w:type="gramEnd"/>
-      <w:r>
-        <w:rPr>
-          <w:i/>
-        </w:rPr>
-        <w:t>AddPage</w:t>
-      </w:r>
-      <w:proofErr w:type="spellEnd"/>
-      <w:r>
-        <w:rPr>
-          <w:i/>
-        </w:rPr>
-        <w:t>(page)</w:t>
-      </w:r>
-      <w:r>
-        <w:t xml:space="preserve">:  A method for adding a </w:t>
-      </w:r>
-      <w:r>
-        <w:rPr>
-          <w:i/>
-        </w:rPr>
-        <w:t>page</w:t>
-      </w:r>
-      <w:r>
-        <w:t xml:space="preserve"> to the notebook</w:t>
-      </w:r>
       <w:bookmarkStart w:id="0" w:name="_GoBack"/>
       <w:bookmarkEnd w:id="0"/>
+    </w:p>
+    <w:p>
+      <w:proofErr w:type="spellStart"/>
+      <w:r>
+        <w:rPr>
+          <w:i/>
+        </w:rPr>
+        <w:t>mdiNotebook.noteBookList</w:t>
+      </w:r>
+      <w:proofErr w:type="spellEnd"/>
+      <w:r>
+        <w:rPr>
+          <w:i/>
+        </w:rPr>
+        <w:t xml:space="preserve">:  </w:t>
+      </w:r>
+      <w:r>
+        <w:t xml:space="preserve">A Lua table that includes all notebooks currently available in the workbench.  This can be called either directly from </w:t>
+      </w:r>
+      <w:proofErr w:type="spellStart"/>
+      <w:r>
+        <w:rPr>
+          <w:i/>
+        </w:rPr>
+        <w:t>mdiNotebook</w:t>
+      </w:r>
+      <w:proofErr w:type="spellEnd"/>
+      <w:r>
+        <w:t xml:space="preserve"> or can be called from any instance of </w:t>
+      </w:r>
+      <w:proofErr w:type="gramStart"/>
+      <w:r>
+        <w:t>a</w:t>
+      </w:r>
+      <w:proofErr w:type="gramEnd"/>
+      <w:r>
+        <w:t xml:space="preserve"> </w:t>
+      </w:r>
+      <w:proofErr w:type="spellStart"/>
+      <w:r>
+        <w:rPr>
+          <w:i/>
+        </w:rPr>
+        <w:t>mdiNotebook</w:t>
+      </w:r>
+      <w:proofErr w:type="spellEnd"/>
+      <w:r>
+        <w:t xml:space="preserve">.  The </w:t>
+      </w:r>
+      <w:proofErr w:type="spellStart"/>
+      <w:r>
+        <w:rPr>
+          <w:i/>
+        </w:rPr>
+        <w:t>noteBookList</w:t>
+      </w:r>
+      <w:proofErr w:type="spellEnd"/>
+      <w:r>
+        <w:t xml:space="preserve"> also has a keyed “</w:t>
+      </w:r>
+      <w:r>
+        <w:rPr>
+          <w:i/>
+        </w:rPr>
+        <w:t>active</w:t>
+      </w:r>
+      <w:r>
+        <w:t>” entry which indicates the notebook which is currently active in the Workbench.</w:t>
+      </w:r>
+    </w:p>
+    <w:p>
+      <w:proofErr w:type="spellStart"/>
+      <w:proofErr w:type="gramStart"/>
+      <w:r>
+        <w:rPr>
+          <w:i/>
+        </w:rPr>
+        <w:t>mdiNotebook.pageList</w:t>
+      </w:r>
+      <w:proofErr w:type="spellEnd"/>
+      <w:r>
+        <w:rPr>
+          <w:i/>
+        </w:rPr>
+        <w:t>{</w:t>
+      </w:r>
+      <w:proofErr w:type="gramEnd"/>
+      <w:r>
+        <w:rPr>
+          <w:i/>
+        </w:rPr>
+        <w:t>}</w:t>
+      </w:r>
+      <w:r>
+        <w:t xml:space="preserve">:  A Lua table that includes all pages in the notebook.  It also includes an </w:t>
+      </w:r>
+      <w:r>
+        <w:rPr>
+          <w:i/>
+        </w:rPr>
+        <w:t>active</w:t>
+      </w:r>
+      <w:r>
+        <w:t xml:space="preserve"> entry, which is the page currently being show.</w:t>
+      </w:r>
+    </w:p>
+    <w:p>
+      <w:proofErr w:type="spellStart"/>
+      <w:r>
+        <w:rPr>
+          <w:i/>
+        </w:rPr>
+        <w:t>mdiNotebook.rawFile</w:t>
+      </w:r>
+      <w:proofErr w:type="spellEnd"/>
+      <w:r>
+        <w:t xml:space="preserve">:  A Lua </w:t>
+      </w:r>
+      <w:proofErr w:type="spellStart"/>
+      <w:r>
+        <w:t>userdata</w:t>
+      </w:r>
+      <w:proofErr w:type="spellEnd"/>
+      <w:r>
+        <w:t xml:space="preserve"> created by the Thermo library that allows access to the specified raw file.</w:t>
+      </w:r>
+    </w:p>
+    <w:p>
+      <w:proofErr w:type="spellStart"/>
+      <w:r>
+        <w:rPr>
+          <w:i/>
+        </w:rPr>
+        <w:t>mdiNotebook.f</w:t>
+      </w:r>
+      <w:r>
+        <w:rPr>
+          <w:i/>
+        </w:rPr>
+        <w:t>ileName</w:t>
+      </w:r>
+      <w:proofErr w:type="spellEnd"/>
+      <w:r>
+        <w:rPr>
+          <w:i/>
+        </w:rPr>
+        <w:t>:</w:t>
+      </w:r>
+      <w:r>
+        <w:t xml:space="preserve">  </w:t>
+      </w:r>
+      <w:r>
+        <w:t>F</w:t>
+      </w:r>
+      <w:r>
+        <w:t xml:space="preserve">ile name for raw file, </w:t>
+      </w:r>
+      <w:r>
+        <w:t xml:space="preserve">not </w:t>
+      </w:r>
+      <w:r>
+        <w:t>including path.</w:t>
+      </w:r>
+    </w:p>
+    <w:p>
+      <w:proofErr w:type="spellStart"/>
+      <w:r>
+        <w:rPr>
+          <w:i/>
+        </w:rPr>
+        <w:t>mdiNotebook.fullFileName</w:t>
+      </w:r>
+      <w:proofErr w:type="spellEnd"/>
+      <w:r>
+        <w:rPr>
+          <w:i/>
+        </w:rPr>
+        <w:t>:</w:t>
+      </w:r>
+      <w:r>
+        <w:t xml:space="preserve">  Complete file name for raw file, including path.</w:t>
+      </w:r>
+    </w:p>
+    <w:p>
+      <w:proofErr w:type="spellStart"/>
+      <w:r>
+        <w:rPr>
+          <w:i/>
+        </w:rPr>
+        <w:t>mdiNotebook.path</w:t>
+      </w:r>
+      <w:r>
+        <w:rPr>
+          <w:i/>
+        </w:rPr>
+        <w:t>Name</w:t>
+      </w:r>
+      <w:proofErr w:type="spellEnd"/>
+      <w:r>
+        <w:rPr>
+          <w:i/>
+        </w:rPr>
+        <w:t>:</w:t>
+      </w:r>
+      <w:r>
+        <w:t xml:space="preserve">  </w:t>
+      </w:r>
+      <w:r>
+        <w:t>Path to the raw file</w:t>
+      </w:r>
       <w:r>
         <w:t>.</w:t>
       </w:r>
@@ -1241,6 +1182,98 @@
         <w:rPr>
           <w:i/>
         </w:rPr>
+        <w:t>mdiNotebook.GetActiveNoteBook</w:t>
+      </w:r>
+      <w:proofErr w:type="spellEnd"/>
+      <w:r>
+        <w:rPr>
+          <w:i/>
+        </w:rPr>
+        <w:t>(</w:t>
+      </w:r>
+      <w:proofErr w:type="gramEnd"/>
+      <w:r>
+        <w:rPr>
+          <w:i/>
+        </w:rPr>
+        <w:t>)</w:t>
+      </w:r>
+      <w:r>
+        <w:t>:  A Lua function to get the active notebook.  Returns false if no active notebook.</w:t>
+      </w:r>
+    </w:p>
+    <w:p>
+      <w:proofErr w:type="spellStart"/>
+      <w:proofErr w:type="gramStart"/>
+      <w:r>
+        <w:rPr>
+          <w:i/>
+        </w:rPr>
+        <w:t>mdiNotebook.GetActivePage</w:t>
+      </w:r>
+      <w:proofErr w:type="spellEnd"/>
+      <w:r>
+        <w:rPr>
+          <w:i/>
+        </w:rPr>
+        <w:t>(</w:t>
+      </w:r>
+      <w:proofErr w:type="gramEnd"/>
+      <w:r>
+        <w:rPr>
+          <w:i/>
+        </w:rPr>
+        <w:t>)</w:t>
+      </w:r>
+      <w:r>
+        <w:t>:  A Lua function to get the active page of the active notebook.  Returns false for no active notebook, or an active notebook which has no pages.</w:t>
+      </w:r>
+    </w:p>
+    <w:p>
+      <w:proofErr w:type="spellStart"/>
+      <w:proofErr w:type="gramStart"/>
+      <w:r>
+        <w:rPr>
+          <w:i/>
+        </w:rPr>
+        <w:t>mdiNotebook.GetActivePane</w:t>
+      </w:r>
+      <w:proofErr w:type="spellEnd"/>
+      <w:r>
+        <w:rPr>
+          <w:i/>
+        </w:rPr>
+        <w:t>(</w:t>
+      </w:r>
+      <w:proofErr w:type="gramEnd"/>
+      <w:r>
+        <w:rPr>
+          <w:i/>
+        </w:rPr>
+        <w:t>)</w:t>
+      </w:r>
+      <w:r>
+        <w:t xml:space="preserve">:  A Lua function to get the active pane of the active page of the active notebook.  Returns false for no active notebook, or an active notebook which has no pages, or an active page with no panes, or an active page that’s not derived from </w:t>
+      </w:r>
+      <w:proofErr w:type="spellStart"/>
+      <w:r>
+        <w:rPr>
+          <w:i/>
+        </w:rPr>
+        <w:t>multiPlotPage</w:t>
+      </w:r>
+      <w:proofErr w:type="spellEnd"/>
+      <w:r>
+        <w:t>.</w:t>
+      </w:r>
+    </w:p>
+    <w:p>
+      <w:proofErr w:type="spellStart"/>
+      <w:proofErr w:type="gramStart"/>
+      <w:r>
+        <w:rPr>
+          <w:i/>
+        </w:rPr>
         <w:t>mdiNotebook:</w:t>
       </w:r>
       <w:proofErr w:type="gramEnd"/>
@@ -1248,6 +1281,42 @@
         <w:rPr>
           <w:i/>
         </w:rPr>
+        <w:t>AddPage</w:t>
+      </w:r>
+      <w:proofErr w:type="spellEnd"/>
+      <w:r>
+        <w:rPr>
+          <w:i/>
+        </w:rPr>
+        <w:t>(page)</w:t>
+      </w:r>
+      <w:r>
+        <w:t xml:space="preserve">:  A method for adding a </w:t>
+      </w:r>
+      <w:r>
+        <w:rPr>
+          <w:i/>
+        </w:rPr>
+        <w:t>page</w:t>
+      </w:r>
+      <w:r>
+        <w:t xml:space="preserve"> to the notebook.</w:t>
+      </w:r>
+    </w:p>
+    <w:p>
+      <w:proofErr w:type="spellStart"/>
+      <w:proofErr w:type="gramStart"/>
+      <w:r>
+        <w:rPr>
+          <w:i/>
+        </w:rPr>
+        <w:t>mdiNotebook:</w:t>
+      </w:r>
+      <w:proofErr w:type="gramEnd"/>
+      <w:r>
+        <w:rPr>
+          <w:i/>
+        </w:rPr>
         <w:t>Close</w:t>
       </w:r>
       <w:proofErr w:type="spellEnd"/>
@@ -1309,6 +1378,7 @@
         <w:rPr>
           <w:i/>
         </w:rPr>
+        <w:lastRenderedPageBreak/>
         <w:t>mdiNotebook:</w:t>
       </w:r>
       <w:proofErr w:type="gramEnd"/>
@@ -1365,7 +1435,6 @@
         <w:rPr>
           <w:i/>
         </w:rPr>
-        <w:lastRenderedPageBreak/>
         <w:t>menu.itemList</w:t>
       </w:r>
       <w:proofErr w:type="spellEnd"/>
@@ -2066,90 +2135,90 @@
         <w:rPr>
           <w:i/>
         </w:rPr>
-        <w:t>multiPlotPage:</w:t>
-      </w:r>
-      <w:proofErr w:type="gramEnd"/>
-      <w:r>
-        <w:rPr>
-          <w:i/>
-        </w:rPr>
-        <w:t>AddCurve</w:t>
-      </w:r>
-      <w:proofErr w:type="spellEnd"/>
-      <w:r>
-        <w:rPr>
-          <w:i/>
-        </w:rPr>
-        <w:t>()</w:t>
-      </w:r>
-      <w:r>
-        <w:t xml:space="preserve">:  Adds a new curve to the active pane.  See </w:t>
-      </w:r>
-      <w:proofErr w:type="spellStart"/>
-      <w:r>
-        <w:rPr>
-          <w:i/>
-        </w:rPr>
-        <w:t>pane</w:t>
-      </w:r>
-      <w:proofErr w:type="gramStart"/>
-      <w:r>
-        <w:rPr>
-          <w:i/>
-        </w:rPr>
-        <w:t>:AddCurve</w:t>
-      </w:r>
-      <w:proofErr w:type="spellEnd"/>
-      <w:proofErr w:type="gramEnd"/>
-      <w:r>
-        <w:rPr>
-          <w:i/>
-        </w:rPr>
-        <w:t>()</w:t>
-      </w:r>
-      <w:r>
-        <w:t xml:space="preserve"> for further details.</w:t>
-      </w:r>
-    </w:p>
-    <w:p>
-      <w:proofErr w:type="spellStart"/>
-      <w:proofErr w:type="gramStart"/>
-      <w:r>
-        <w:rPr>
-          <w:i/>
-        </w:rPr>
-        <w:t>multiPlotPage:</w:t>
-      </w:r>
-      <w:proofErr w:type="gramEnd"/>
-      <w:r>
-        <w:rPr>
-          <w:i/>
-        </w:rPr>
-        <w:t>AddPane</w:t>
-      </w:r>
-      <w:proofErr w:type="spellEnd"/>
-      <w:r>
-        <w:rPr>
-          <w:i/>
-        </w:rPr>
-        <w:t>(pane)</w:t>
-      </w:r>
-      <w:r>
-        <w:t>:  Add</w:t>
-      </w:r>
-      <w:r>
-        <w:t xml:space="preserve"> the specified pane to the page and set it as the active pane.</w:t>
-      </w:r>
-    </w:p>
-    <w:p>
-      <w:proofErr w:type="spellStart"/>
-      <w:proofErr w:type="gramStart"/>
-      <w:r>
         <w:lastRenderedPageBreak/>
         <w:t>multiPlotPage:</w:t>
       </w:r>
       <w:proofErr w:type="gramEnd"/>
       <w:r>
+        <w:rPr>
+          <w:i/>
+        </w:rPr>
+        <w:t>AddCurve</w:t>
+      </w:r>
+      <w:proofErr w:type="spellEnd"/>
+      <w:r>
+        <w:rPr>
+          <w:i/>
+        </w:rPr>
+        <w:t>()</w:t>
+      </w:r>
+      <w:r>
+        <w:t xml:space="preserve">:  Adds a new curve to the active pane.  See </w:t>
+      </w:r>
+      <w:proofErr w:type="spellStart"/>
+      <w:r>
+        <w:rPr>
+          <w:i/>
+        </w:rPr>
+        <w:t>pane</w:t>
+      </w:r>
+      <w:proofErr w:type="gramStart"/>
+      <w:r>
+        <w:rPr>
+          <w:i/>
+        </w:rPr>
+        <w:t>:AddCurve</w:t>
+      </w:r>
+      <w:proofErr w:type="spellEnd"/>
+      <w:proofErr w:type="gramEnd"/>
+      <w:r>
+        <w:rPr>
+          <w:i/>
+        </w:rPr>
+        <w:t>()</w:t>
+      </w:r>
+      <w:r>
+        <w:t xml:space="preserve"> for further details.</w:t>
+      </w:r>
+    </w:p>
+    <w:p>
+      <w:proofErr w:type="spellStart"/>
+      <w:proofErr w:type="gramStart"/>
+      <w:r>
+        <w:rPr>
+          <w:i/>
+        </w:rPr>
+        <w:t>multiPlotPage:</w:t>
+      </w:r>
+      <w:proofErr w:type="gramEnd"/>
+      <w:r>
+        <w:rPr>
+          <w:i/>
+        </w:rPr>
+        <w:t>AddPane</w:t>
+      </w:r>
+      <w:proofErr w:type="spellEnd"/>
+      <w:r>
+        <w:rPr>
+          <w:i/>
+        </w:rPr>
+        <w:t>(pane)</w:t>
+      </w:r>
+      <w:r>
+        <w:t>:  Add</w:t>
+      </w:r>
+      <w:r>
+        <w:t xml:space="preserve"> the specified pane to the page and set it as the active pane.</w:t>
+      </w:r>
+    </w:p>
+    <w:p>
+      <w:proofErr w:type="spellStart"/>
+      <w:proofErr w:type="gramStart"/>
+      <w:r>
+        <w:t>multiPlotPage:</w:t>
+      </w:r>
+      <w:proofErr w:type="gramEnd"/>
+      <w:r>
         <w:t>AddXYTable</w:t>
       </w:r>
       <w:proofErr w:type="spellEnd"/>
@@ -2852,6 +2921,7 @@
         <w:rPr>
           <w:i/>
         </w:rPr>
+        <w:lastRenderedPageBreak/>
         <w:t>headerPage:</w:t>
       </w:r>
       <w:proofErr w:type="gramEnd"/>
@@ -2927,14 +2997,1059 @@
         <w:rPr>
           <w:i/>
         </w:rPr>
+        <w:t>status</w:t>
+      </w:r>
+      <w:r>
+        <w:rPr>
+          <w:i/>
+        </w:rPr>
+        <w:t>Page</w:t>
+      </w:r>
+      <w:proofErr w:type="spellEnd"/>
+      <w:r>
+        <w:rPr>
+          <w:i/>
+        </w:rPr>
+        <w:t>(</w:t>
+      </w:r>
+      <w:proofErr w:type="gramEnd"/>
+      <w:r>
+        <w:rPr>
+          <w:i/>
+        </w:rPr>
+        <w:t>{</w:t>
+      </w:r>
+      <w:proofErr w:type="spellStart"/>
+      <w:r>
+        <w:rPr>
+          <w:i/>
+        </w:rPr>
+        <w:t>rawFile</w:t>
+      </w:r>
+      <w:proofErr w:type="spellEnd"/>
+      <w:r>
+        <w:rPr>
+          <w:i/>
+        </w:rPr>
+        <w:t>, [</w:t>
+      </w:r>
+      <w:proofErr w:type="spellStart"/>
+      <w:r>
+        <w:rPr>
+          <w:i/>
+        </w:rPr>
+        <w:t>skipInit</w:t>
+      </w:r>
+      <w:proofErr w:type="spellEnd"/>
+      <w:r>
+        <w:rPr>
+          <w:i/>
+        </w:rPr>
+        <w:t>]</w:t>
+      </w:r>
+      <w:r>
+        <w:rPr>
+          <w:i/>
+        </w:rPr>
+        <w:t>})</w:t>
+      </w:r>
+      <w:r>
+        <w:t xml:space="preserve">:  Returns a new </w:t>
+      </w:r>
+      <w:proofErr w:type="spellStart"/>
+      <w:r>
+        <w:t>statusPage</w:t>
+      </w:r>
+      <w:proofErr w:type="spellEnd"/>
+      <w:r>
+        <w:t xml:space="preserve">, derived from </w:t>
+      </w:r>
+      <w:proofErr w:type="spellStart"/>
+      <w:r>
+        <w:t>gridPage</w:t>
+      </w:r>
+      <w:proofErr w:type="spellEnd"/>
+      <w:r>
+        <w:t xml:space="preserve">, and associated with the specified </w:t>
+      </w:r>
+      <w:proofErr w:type="spellStart"/>
+      <w:r>
+        <w:rPr>
+          <w:i/>
+        </w:rPr>
+        <w:t>rawFile</w:t>
+      </w:r>
+      <w:proofErr w:type="spellEnd"/>
+      <w:r>
+        <w:t xml:space="preserve">.  If </w:t>
+      </w:r>
+      <w:proofErr w:type="spellStart"/>
+      <w:r>
+        <w:rPr>
+          <w:i/>
+        </w:rPr>
+        <w:t>skipInit</w:t>
+      </w:r>
+      <w:proofErr w:type="spellEnd"/>
+      <w:r>
+        <w:t xml:space="preserve"> is true, the </w:t>
+      </w:r>
+      <w:proofErr w:type="spellStart"/>
+      <w:r>
+        <w:t>statusPage</w:t>
+      </w:r>
+      <w:proofErr w:type="spellEnd"/>
+      <w:r>
+        <w:t xml:space="preserve"> will not display initial data.</w:t>
+      </w:r>
+    </w:p>
+    <w:p>
+      <w:proofErr w:type="spellStart"/>
+      <w:proofErr w:type="gramStart"/>
+      <w:r>
+        <w:rPr>
+          <w:i/>
+        </w:rPr>
+        <w:t>statusPage:</w:t>
+      </w:r>
+      <w:proofErr w:type="gramEnd"/>
+      <w:r>
+        <w:rPr>
+          <w:i/>
+        </w:rPr>
+        <w:t>ShowStatus</w:t>
+      </w:r>
+      <w:proofErr w:type="spellEnd"/>
+      <w:r>
+        <w:rPr>
+          <w:i/>
+        </w:rPr>
+        <w:t>({</w:t>
+      </w:r>
+      <w:proofErr w:type="spellStart"/>
+      <w:r>
+        <w:rPr>
+          <w:i/>
+        </w:rPr>
+        <w:t>scanNumber</w:t>
+      </w:r>
+      <w:proofErr w:type="spellEnd"/>
+      <w:r>
+        <w:rPr>
+          <w:i/>
+        </w:rPr>
+        <w:t>})</w:t>
+      </w:r>
+      <w:r>
+        <w:t xml:space="preserve">:  Displays status log in the grid for the scan specified by </w:t>
+      </w:r>
+      <w:proofErr w:type="spellStart"/>
+      <w:r>
+        <w:rPr>
+          <w:i/>
+        </w:rPr>
+        <w:t>scanNumber</w:t>
+      </w:r>
+      <w:proofErr w:type="spellEnd"/>
+      <w:r>
+        <w:t>.</w:t>
+      </w:r>
+    </w:p>
+    <w:p>
+      <w:pPr>
+        <w:rPr>
+          <w:b/>
+        </w:rPr>
+      </w:pPr>
+      <w:proofErr w:type="spellStart"/>
+      <w:proofErr w:type="gramStart"/>
+      <w:r>
+        <w:rPr>
+          <w:b/>
+        </w:rPr>
+        <w:t>tune</w:t>
+      </w:r>
+      <w:r>
+        <w:rPr>
+          <w:b/>
+        </w:rPr>
+        <w:t>Page</w:t>
+      </w:r>
+      <w:proofErr w:type="spellEnd"/>
+      <w:proofErr w:type="gramEnd"/>
+    </w:p>
+    <w:p>
+      <w:proofErr w:type="spellStart"/>
+      <w:proofErr w:type="gramStart"/>
+      <w:r>
+        <w:rPr>
+          <w:i/>
+        </w:rPr>
+        <w:t>tune</w:t>
+      </w:r>
+      <w:r>
+        <w:rPr>
+          <w:i/>
+        </w:rPr>
+        <w:t>Page</w:t>
+      </w:r>
+      <w:proofErr w:type="spellEnd"/>
+      <w:r>
+        <w:rPr>
+          <w:i/>
+        </w:rPr>
+        <w:t>(</w:t>
+      </w:r>
+      <w:proofErr w:type="gramEnd"/>
+      <w:r>
+        <w:rPr>
+          <w:i/>
+        </w:rPr>
+        <w:t>{</w:t>
+      </w:r>
+      <w:proofErr w:type="spellStart"/>
+      <w:r>
+        <w:rPr>
+          <w:i/>
+        </w:rPr>
+        <w:t>rawFile</w:t>
+      </w:r>
+      <w:proofErr w:type="spellEnd"/>
+      <w:r>
+        <w:rPr>
+          <w:i/>
+        </w:rPr>
+        <w:t>, [</w:t>
+      </w:r>
+      <w:proofErr w:type="spellStart"/>
+      <w:r>
+        <w:rPr>
+          <w:i/>
+        </w:rPr>
+        <w:t>skipInit</w:t>
+      </w:r>
+      <w:proofErr w:type="spellEnd"/>
+      <w:r>
+        <w:rPr>
+          <w:i/>
+        </w:rPr>
+        <w:t>]</w:t>
+      </w:r>
+      <w:r>
+        <w:rPr>
+          <w:i/>
+        </w:rPr>
+        <w:t>})</w:t>
+      </w:r>
+      <w:r>
+        <w:t xml:space="preserve">:  Returns a new </w:t>
+      </w:r>
+      <w:proofErr w:type="spellStart"/>
+      <w:r>
+        <w:t>tunePage</w:t>
+      </w:r>
+      <w:proofErr w:type="spellEnd"/>
+      <w:r>
+        <w:t xml:space="preserve">, derived from </w:t>
+      </w:r>
+      <w:proofErr w:type="spellStart"/>
+      <w:r>
+        <w:t>gridPage</w:t>
+      </w:r>
+      <w:proofErr w:type="spellEnd"/>
+      <w:r>
+        <w:t xml:space="preserve">, and associated with the specified </w:t>
+      </w:r>
+      <w:proofErr w:type="spellStart"/>
+      <w:r>
+        <w:rPr>
+          <w:i/>
+        </w:rPr>
+        <w:t>rawFile</w:t>
+      </w:r>
+      <w:proofErr w:type="spellEnd"/>
+      <w:r>
+        <w:t xml:space="preserve">.  If </w:t>
+      </w:r>
+      <w:proofErr w:type="spellStart"/>
+      <w:r>
+        <w:rPr>
+          <w:i/>
+        </w:rPr>
+        <w:t>skipInit</w:t>
+      </w:r>
+      <w:proofErr w:type="spellEnd"/>
+      <w:r>
+        <w:t xml:space="preserve"> is true, the </w:t>
+      </w:r>
+      <w:proofErr w:type="spellStart"/>
+      <w:r>
+        <w:t>tunePage</w:t>
+      </w:r>
+      <w:proofErr w:type="spellEnd"/>
+      <w:r>
+        <w:t xml:space="preserve"> will not display initial data.</w:t>
+      </w:r>
+    </w:p>
+    <w:p>
+      <w:proofErr w:type="spellStart"/>
+      <w:proofErr w:type="gramStart"/>
+      <w:r>
+        <w:rPr>
+          <w:i/>
+        </w:rPr>
+        <w:t>statusPage:</w:t>
+      </w:r>
+      <w:proofErr w:type="gramEnd"/>
+      <w:r>
+        <w:rPr>
+          <w:i/>
+        </w:rPr>
+        <w:t>ShowTune</w:t>
+      </w:r>
+      <w:proofErr w:type="spellEnd"/>
+      <w:r>
+        <w:rPr>
+          <w:i/>
+        </w:rPr>
+        <w:t>()</w:t>
+      </w:r>
+      <w:r>
+        <w:t>:  Displays tune report in the grid.</w:t>
+      </w:r>
+    </w:p>
+    <w:p>
+      <w:pPr>
+        <w:rPr>
+          <w:b/>
+        </w:rPr>
+      </w:pPr>
+      <w:proofErr w:type="spellStart"/>
+      <w:proofErr w:type="gramStart"/>
+      <w:r>
+        <w:rPr>
+          <w:b/>
+        </w:rPr>
+        <w:t>text</w:t>
+      </w:r>
+      <w:r>
+        <w:rPr>
+          <w:b/>
+        </w:rPr>
+        <w:t>Page</w:t>
+      </w:r>
+      <w:proofErr w:type="spellEnd"/>
+      <w:proofErr w:type="gramEnd"/>
+    </w:p>
+    <w:p>
+      <w:proofErr w:type="spellStart"/>
+      <w:proofErr w:type="gramStart"/>
+      <w:r>
+        <w:rPr>
+          <w:i/>
+        </w:rPr>
+        <w:t>text</w:t>
+      </w:r>
+      <w:r>
+        <w:rPr>
+          <w:i/>
+        </w:rPr>
+        <w:t>Page</w:t>
+      </w:r>
+      <w:proofErr w:type="spellEnd"/>
+      <w:r>
+        <w:rPr>
+          <w:i/>
+        </w:rPr>
+        <w:t>(</w:t>
+      </w:r>
+      <w:proofErr w:type="gramEnd"/>
+      <w:r>
+        <w:rPr>
+          <w:i/>
+        </w:rPr>
+        <w:t>{})</w:t>
+      </w:r>
+      <w:r>
+        <w:t xml:space="preserve">:  Returns a new </w:t>
+      </w:r>
+      <w:proofErr w:type="spellStart"/>
+      <w:r>
+        <w:t>textPage</w:t>
+      </w:r>
+      <w:proofErr w:type="spellEnd"/>
+      <w:r>
+        <w:t xml:space="preserve">, derived from </w:t>
+      </w:r>
+      <w:proofErr w:type="spellStart"/>
+      <w:r>
+        <w:t>tabPage</w:t>
+      </w:r>
+      <w:proofErr w:type="spellEnd"/>
+      <w:r>
+        <w:t>.</w:t>
+      </w:r>
+    </w:p>
+    <w:p>
+      <w:proofErr w:type="spellStart"/>
+      <w:proofErr w:type="gramStart"/>
+      <w:r>
+        <w:rPr>
+          <w:i/>
+        </w:rPr>
+        <w:t>statusPage:</w:t>
+      </w:r>
+      <w:proofErr w:type="gramEnd"/>
+      <w:r>
+        <w:rPr>
+          <w:i/>
+        </w:rPr>
+        <w:t>Fill</w:t>
+      </w:r>
+      <w:proofErr w:type="spellEnd"/>
+      <w:r>
+        <w:rPr>
+          <w:i/>
+        </w:rPr>
+        <w:t>(</w:t>
+      </w:r>
+      <w:r>
+        <w:rPr>
+          <w:i/>
+        </w:rPr>
+        <w:t>text</w:t>
+      </w:r>
+      <w:r>
+        <w:rPr>
+          <w:i/>
+        </w:rPr>
+        <w:t>)</w:t>
+      </w:r>
+      <w:r>
+        <w:t xml:space="preserve">:  Displays the specified text in the </w:t>
+      </w:r>
+      <w:proofErr w:type="spellStart"/>
+      <w:r>
+        <w:t>texPage’s</w:t>
+      </w:r>
+      <w:proofErr w:type="spellEnd"/>
+      <w:r>
+        <w:t xml:space="preserve"> text box.</w:t>
+      </w:r>
+    </w:p>
+    <w:p>
+      <w:pPr>
+        <w:rPr>
+          <w:b/>
+        </w:rPr>
+      </w:pPr>
+      <w:proofErr w:type="spellStart"/>
+      <w:proofErr w:type="gramStart"/>
+      <w:r>
+        <w:rPr>
+          <w:b/>
+        </w:rPr>
+        <w:t>method</w:t>
+      </w:r>
+      <w:r>
+        <w:rPr>
+          <w:b/>
+        </w:rPr>
+        <w:t>Page</w:t>
+      </w:r>
+      <w:proofErr w:type="spellEnd"/>
+      <w:proofErr w:type="gramEnd"/>
+    </w:p>
+    <w:p>
+      <w:proofErr w:type="spellStart"/>
+      <w:proofErr w:type="gramStart"/>
+      <w:r>
+        <w:rPr>
+          <w:i/>
+        </w:rPr>
+        <w:t>method</w:t>
+      </w:r>
+      <w:r>
+        <w:rPr>
+          <w:i/>
+        </w:rPr>
+        <w:t>Page</w:t>
+      </w:r>
+      <w:proofErr w:type="spellEnd"/>
+      <w:r>
+        <w:rPr>
+          <w:i/>
+        </w:rPr>
+        <w:t>(</w:t>
+      </w:r>
+      <w:proofErr w:type="gramEnd"/>
+      <w:r>
+        <w:rPr>
+          <w:i/>
+        </w:rPr>
+        <w:t>{</w:t>
+      </w:r>
+      <w:proofErr w:type="spellStart"/>
+      <w:r>
+        <w:rPr>
+          <w:i/>
+        </w:rPr>
+        <w:t>rawFile</w:t>
+      </w:r>
+      <w:proofErr w:type="spellEnd"/>
+      <w:r>
+        <w:rPr>
+          <w:i/>
+        </w:rPr>
+        <w:t>, [</w:t>
+      </w:r>
+      <w:proofErr w:type="spellStart"/>
+      <w:r>
+        <w:rPr>
+          <w:i/>
+        </w:rPr>
+        <w:t>skipInit</w:t>
+      </w:r>
+      <w:proofErr w:type="spellEnd"/>
+      <w:r>
+        <w:rPr>
+          <w:i/>
+        </w:rPr>
+        <w:t>]</w:t>
+      </w:r>
+      <w:r>
+        <w:rPr>
+          <w:i/>
+        </w:rPr>
+        <w:t>})</w:t>
+      </w:r>
+      <w:r>
+        <w:t xml:space="preserve">:  Returns a new </w:t>
+      </w:r>
+      <w:proofErr w:type="spellStart"/>
+      <w:r>
+        <w:t>methodPage</w:t>
+      </w:r>
+      <w:proofErr w:type="spellEnd"/>
+      <w:r>
+        <w:t xml:space="preserve">, derived from </w:t>
+      </w:r>
+      <w:proofErr w:type="spellStart"/>
+      <w:r>
+        <w:t>textPage</w:t>
+      </w:r>
+      <w:proofErr w:type="spellEnd"/>
+      <w:r>
+        <w:t xml:space="preserve">, and associated with the specified </w:t>
+      </w:r>
+      <w:proofErr w:type="spellStart"/>
+      <w:r>
+        <w:rPr>
+          <w:i/>
+        </w:rPr>
+        <w:t>rawFile</w:t>
+      </w:r>
+      <w:proofErr w:type="spellEnd"/>
+      <w:r>
+        <w:t xml:space="preserve">.  If </w:t>
+      </w:r>
+      <w:proofErr w:type="spellStart"/>
+      <w:r>
+        <w:rPr>
+          <w:i/>
+        </w:rPr>
+        <w:t>skipInit</w:t>
+      </w:r>
+      <w:proofErr w:type="spellEnd"/>
+      <w:r>
+        <w:t xml:space="preserve"> is true, the </w:t>
+      </w:r>
+      <w:proofErr w:type="spellStart"/>
+      <w:r>
+        <w:t>methodPage</w:t>
+      </w:r>
+      <w:proofErr w:type="spellEnd"/>
+      <w:r>
+        <w:t xml:space="preserve"> will not display initial data.</w:t>
+      </w:r>
+    </w:p>
+    <w:p>
+      <w:proofErr w:type="spellStart"/>
+      <w:proofErr w:type="gramStart"/>
+      <w:r>
+        <w:rPr>
+          <w:i/>
+        </w:rPr>
+        <w:t>statusPage:</w:t>
+      </w:r>
+      <w:proofErr w:type="gramEnd"/>
+      <w:r>
+        <w:rPr>
+          <w:i/>
+        </w:rPr>
+        <w:t>ShowMethod</w:t>
+      </w:r>
+      <w:proofErr w:type="spellEnd"/>
+      <w:r>
+        <w:rPr>
+          <w:i/>
+        </w:rPr>
+        <w:t>()</w:t>
+      </w:r>
+      <w:r>
+        <w:t>:  Displays method in the text box.</w:t>
+      </w:r>
+    </w:p>
+    <w:p>
+      <w:pPr>
+        <w:rPr>
+          <w:b/>
+        </w:rPr>
+      </w:pPr>
+      <w:proofErr w:type="spellStart"/>
+      <w:proofErr w:type="gramStart"/>
+      <w:r>
+        <w:rPr>
+          <w:b/>
+        </w:rPr>
+        <w:t>zPane</w:t>
+      </w:r>
+      <w:proofErr w:type="spellEnd"/>
+      <w:proofErr w:type="gramEnd"/>
+    </w:p>
+    <w:p>
+      <w:proofErr w:type="spellStart"/>
+      <w:proofErr w:type="gramStart"/>
+      <w:r>
+        <w:rPr>
+          <w:i/>
+        </w:rPr>
+        <w:t>zPane</w:t>
+      </w:r>
+      <w:proofErr w:type="spellEnd"/>
+      <w:r>
+        <w:rPr>
+          <w:i/>
+        </w:rPr>
+        <w:t>(</w:t>
+      </w:r>
+      <w:proofErr w:type="gramEnd"/>
+      <w:r>
+        <w:rPr>
+          <w:i/>
+        </w:rPr>
+        <w:t>)</w:t>
+      </w:r>
+      <w:r>
+        <w:t xml:space="preserve">:  Returns a new </w:t>
+      </w:r>
+      <w:proofErr w:type="spellStart"/>
+      <w:r>
+        <w:t>zPane</w:t>
+      </w:r>
+      <w:proofErr w:type="spellEnd"/>
+      <w:r>
+        <w:t>.</w:t>
+      </w:r>
+    </w:p>
+    <w:p>
+      <w:proofErr w:type="spellStart"/>
+      <w:r>
+        <w:rPr>
+          <w:i/>
+        </w:rPr>
+        <w:t>zPane.paneControl</w:t>
+      </w:r>
+      <w:proofErr w:type="spellEnd"/>
+      <w:r>
+        <w:t xml:space="preserve">:  A </w:t>
+      </w:r>
+      <w:proofErr w:type="spellStart"/>
+      <w:r>
+        <w:t>ZedGraph</w:t>
+      </w:r>
+      <w:proofErr w:type="spellEnd"/>
+      <w:r>
+        <w:t xml:space="preserve"> </w:t>
+      </w:r>
+      <w:proofErr w:type="spellStart"/>
+      <w:r>
+        <w:rPr>
+          <w:i/>
+        </w:rPr>
+        <w:t>GraphPane</w:t>
+      </w:r>
+      <w:proofErr w:type="spellEnd"/>
+      <w:r>
+        <w:t>.</w:t>
+      </w:r>
+      <w:r>
+        <w:t xml:space="preserve">  Use this </w:t>
+      </w:r>
+      <w:proofErr w:type="spellStart"/>
+      <w:r>
+        <w:rPr>
+          <w:i/>
+        </w:rPr>
+        <w:t>GraphPane</w:t>
+      </w:r>
+      <w:proofErr w:type="spellEnd"/>
+      <w:r>
+        <w:t xml:space="preserve"> to gain access to the curves using the </w:t>
+      </w:r>
+      <w:proofErr w:type="spellStart"/>
+      <w:r>
+        <w:t>ZedGraph</w:t>
+      </w:r>
+      <w:proofErr w:type="spellEnd"/>
+      <w:r>
+        <w:t xml:space="preserve"> </w:t>
+      </w:r>
+      <w:proofErr w:type="spellStart"/>
+      <w:r>
+        <w:rPr>
+          <w:i/>
+        </w:rPr>
+        <w:t>CurveItem</w:t>
+      </w:r>
+      <w:proofErr w:type="spellEnd"/>
+      <w:r>
+        <w:t xml:space="preserve"> list.  Syntax is </w:t>
+      </w:r>
+      <w:proofErr w:type="spellStart"/>
+      <w:r>
+        <w:rPr>
+          <w:i/>
+        </w:rPr>
+        <w:t>zPane.paneControl.CurveItem</w:t>
+      </w:r>
+      <w:proofErr w:type="spellEnd"/>
+      <w:r>
+        <w:rPr>
+          <w:i/>
+        </w:rPr>
+        <w:t>[n]</w:t>
+      </w:r>
+      <w:r>
+        <w:t>, where n is a base 0 index.</w:t>
+      </w:r>
+    </w:p>
+    <w:p>
+      <w:proofErr w:type="spellStart"/>
+      <w:proofErr w:type="gramStart"/>
+      <w:r>
+        <w:rPr>
+          <w:i/>
+        </w:rPr>
+        <w:t>zPane:</w:t>
+      </w:r>
+      <w:proofErr w:type="gramEnd"/>
+      <w:r>
+        <w:rPr>
+          <w:i/>
+        </w:rPr>
+        <w:t>AddCurve</w:t>
+      </w:r>
+      <w:proofErr w:type="spellEnd"/>
+      <w:r>
+        <w:rPr>
+          <w:i/>
+        </w:rPr>
+        <w:t>(</w:t>
+      </w:r>
+      <w:r>
+        <w:rPr>
+          <w:i/>
+        </w:rPr>
+        <w:t xml:space="preserve">{[name, color, symbol, </w:t>
+      </w:r>
+      <w:proofErr w:type="spellStart"/>
+      <w:r>
+        <w:rPr>
+          <w:i/>
+        </w:rPr>
+        <w:t>symbolSize</w:t>
+      </w:r>
+      <w:proofErr w:type="spellEnd"/>
+      <w:r>
+        <w:rPr>
+          <w:i/>
+        </w:rPr>
+        <w:t xml:space="preserve">, </w:t>
+      </w:r>
+      <w:proofErr w:type="spellStart"/>
+      <w:r>
+        <w:rPr>
+          <w:i/>
+        </w:rPr>
+        <w:t>noLine</w:t>
+      </w:r>
+      <w:proofErr w:type="spellEnd"/>
+      <w:r>
+        <w:rPr>
+          <w:i/>
+        </w:rPr>
+        <w:t xml:space="preserve">, </w:t>
+      </w:r>
+      <w:proofErr w:type="spellStart"/>
+      <w:r>
+        <w:rPr>
+          <w:i/>
+        </w:rPr>
+        <w:t>seriesStyle</w:t>
+      </w:r>
+      <w:proofErr w:type="spellEnd"/>
+      <w:r>
+        <w:rPr>
+          <w:i/>
+        </w:rPr>
+        <w:t>]}</w:t>
+      </w:r>
+      <w:r>
+        <w:rPr>
+          <w:i/>
+        </w:rPr>
+        <w:t>)</w:t>
+      </w:r>
+      <w:r>
+        <w:t xml:space="preserve">:  Add a new curve to the </w:t>
+      </w:r>
+      <w:proofErr w:type="spellStart"/>
+      <w:r>
+        <w:rPr>
+          <w:i/>
+        </w:rPr>
+        <w:t>paneControl</w:t>
+      </w:r>
+      <w:proofErr w:type="spellEnd"/>
+      <w:r>
+        <w:t>.</w:t>
+      </w:r>
+      <w:r>
+        <w:t xml:space="preserve">  If name is specified, this will show up in the legend.  If color, a </w:t>
+      </w:r>
+      <w:proofErr w:type="spellStart"/>
+      <w:r>
+        <w:t>Winforms</w:t>
+      </w:r>
+      <w:proofErr w:type="spellEnd"/>
+      <w:r>
+        <w:t xml:space="preserve"> </w:t>
+      </w:r>
+      <w:r>
+        <w:rPr>
+          <w:i/>
+        </w:rPr>
+        <w:t>Color</w:t>
+      </w:r>
+      <w:r>
+        <w:t xml:space="preserve">, is specified, it will be used for the curve instead of a default color.  If </w:t>
+      </w:r>
+      <w:r>
+        <w:rPr>
+          <w:i/>
+        </w:rPr>
+        <w:t>symbol</w:t>
+      </w:r>
+      <w:r>
+        <w:t xml:space="preserve">, a </w:t>
+      </w:r>
+      <w:proofErr w:type="spellStart"/>
+      <w:r>
+        <w:t>ZedGraph</w:t>
+      </w:r>
+      <w:proofErr w:type="spellEnd"/>
+      <w:r>
+        <w:t xml:space="preserve"> </w:t>
+      </w:r>
+      <w:proofErr w:type="spellStart"/>
+      <w:r>
+        <w:rPr>
+          <w:i/>
+        </w:rPr>
+        <w:t>SymbolType</w:t>
+      </w:r>
+      <w:proofErr w:type="spellEnd"/>
+      <w:r>
+        <w:t xml:space="preserve">, is specified, it will be used, otherwise no symbol will be shown.  If </w:t>
+      </w:r>
+      <w:proofErr w:type="spellStart"/>
+      <w:r>
+        <w:rPr>
+          <w:i/>
+        </w:rPr>
+        <w:t>symbolSize</w:t>
+      </w:r>
+      <w:proofErr w:type="spellEnd"/>
+      <w:r>
+        <w:t xml:space="preserve"> is specified, it will be used, otherwise the default will be used.  If </w:t>
+      </w:r>
+      <w:proofErr w:type="spellStart"/>
+      <w:r>
+        <w:rPr>
+          <w:i/>
+        </w:rPr>
+        <w:t>noLine</w:t>
+      </w:r>
+      <w:proofErr w:type="spellEnd"/>
+      <w:r>
+        <w:t xml:space="preserve"> is specified, then only the symbol will be shown.</w:t>
+      </w:r>
+      <w:r>
+        <w:t xml:space="preserve">  If </w:t>
+      </w:r>
+      <w:proofErr w:type="spellStart"/>
+      <w:r>
+        <w:rPr>
+          <w:i/>
+        </w:rPr>
+        <w:t>series</w:t>
+      </w:r>
+      <w:r>
+        <w:rPr>
+          <w:i/>
+        </w:rPr>
+        <w:t>Type</w:t>
+      </w:r>
+      <w:proofErr w:type="spellEnd"/>
+      <w:r>
+        <w:t xml:space="preserve"> is specified, it will be used, otherwise a generic </w:t>
+      </w:r>
+      <w:proofErr w:type="spellStart"/>
+      <w:r>
+        <w:t>ZedGraph</w:t>
+      </w:r>
+      <w:proofErr w:type="spellEnd"/>
+      <w:r>
+        <w:t xml:space="preserve"> curve will be used.  Options for </w:t>
+      </w:r>
+      <w:proofErr w:type="spellStart"/>
+      <w:r>
+        <w:rPr>
+          <w:i/>
+        </w:rPr>
+        <w:t>series</w:t>
+      </w:r>
+      <w:r>
+        <w:rPr>
+          <w:i/>
+        </w:rPr>
+        <w:t>Type</w:t>
+      </w:r>
+      <w:proofErr w:type="spellEnd"/>
+      <w:r>
+        <w:t xml:space="preserve"> are “curve”, “stick”, and “bar”.</w:t>
+      </w:r>
+    </w:p>
+    <w:p>
+      <w:proofErr w:type="spellStart"/>
+      <w:proofErr w:type="gramStart"/>
+      <w:r>
+        <w:rPr>
+          <w:i/>
+        </w:rPr>
+        <w:t>zPane:</w:t>
+      </w:r>
+      <w:proofErr w:type="gramEnd"/>
+      <w:r>
+        <w:rPr>
+          <w:i/>
+        </w:rPr>
+        <w:t>AddPieSlice</w:t>
+      </w:r>
+      <w:proofErr w:type="spellEnd"/>
+      <w:r>
+        <w:rPr>
+          <w:i/>
+        </w:rPr>
+        <w:t xml:space="preserve">({value, [color, displacement, name, </w:t>
+      </w:r>
+      <w:proofErr w:type="spellStart"/>
+      <w:r>
+        <w:rPr>
+          <w:i/>
+        </w:rPr>
+        <w:t>skipRedraw</w:t>
+      </w:r>
+      <w:proofErr w:type="spellEnd"/>
+      <w:r>
+        <w:rPr>
+          <w:i/>
+        </w:rPr>
+        <w:t xml:space="preserve">]}):  </w:t>
+      </w:r>
+      <w:r>
+        <w:t xml:space="preserve">Add a pie slice to a </w:t>
+      </w:r>
+      <w:proofErr w:type="spellStart"/>
+      <w:r>
+        <w:rPr>
+          <w:i/>
+        </w:rPr>
+        <w:t>zPane</w:t>
+      </w:r>
+      <w:proofErr w:type="spellEnd"/>
+      <w:r>
+        <w:t xml:space="preserve">, which makes it a pie chart.  The </w:t>
+      </w:r>
+      <w:r>
+        <w:rPr>
+          <w:i/>
+        </w:rPr>
+        <w:t>value</w:t>
+      </w:r>
+      <w:r>
+        <w:t xml:space="preserve"> for the slice must be specified.  The </w:t>
+      </w:r>
+      <w:r>
+        <w:rPr>
+          <w:i/>
+        </w:rPr>
+        <w:t>color</w:t>
+      </w:r>
+      <w:r>
+        <w:t xml:space="preserve"> will be used for the slice if </w:t>
+      </w:r>
+      <w:r>
         <w:lastRenderedPageBreak/>
-        <w:t>status</w:t>
-      </w:r>
-      <w:r>
-        <w:rPr>
-          <w:i/>
-        </w:rPr>
-        <w:t>Page</w:t>
+        <w:t xml:space="preserve">specified.  The </w:t>
+      </w:r>
+      <w:r>
+        <w:rPr>
+          <w:i/>
+        </w:rPr>
+        <w:t>displacement</w:t>
+      </w:r>
+      <w:r>
+        <w:t xml:space="preserve"> (0 to 1) will displace the slice from the center of the pie if specified.  The </w:t>
+      </w:r>
+      <w:r>
+        <w:rPr>
+          <w:i/>
+        </w:rPr>
+        <w:t>name</w:t>
+      </w:r>
+      <w:r>
+        <w:t xml:space="preserve"> will be used to label the pie slice.  If </w:t>
+      </w:r>
+      <w:proofErr w:type="spellStart"/>
+      <w:r>
+        <w:rPr>
+          <w:i/>
+        </w:rPr>
+        <w:t>skipRedraw</w:t>
+      </w:r>
+      <w:proofErr w:type="spellEnd"/>
+      <w:r>
+        <w:t xml:space="preserve"> is true, the call will not redraw the graph, and it must be drawn either manually or by a subsequent call to </w:t>
+      </w:r>
+      <w:proofErr w:type="spellStart"/>
+      <w:proofErr w:type="gramStart"/>
+      <w:r>
+        <w:rPr>
+          <w:i/>
+        </w:rPr>
+        <w:t>AddPieSlice</w:t>
       </w:r>
       <w:proofErr w:type="spellEnd"/>
       <w:r>
@@ -2948,6 +4063,354 @@
         <w:rPr>
           <w:i/>
         </w:rPr>
+        <w:t>)</w:t>
+      </w:r>
+      <w:r>
+        <w:t>.</w:t>
+      </w:r>
+    </w:p>
+    <w:p>
+      <w:proofErr w:type="spellStart"/>
+      <w:proofErr w:type="gramStart"/>
+      <w:r>
+        <w:rPr>
+          <w:i/>
+        </w:rPr>
+        <w:t>zPane:</w:t>
+      </w:r>
+      <w:proofErr w:type="gramEnd"/>
+      <w:r>
+        <w:rPr>
+          <w:i/>
+        </w:rPr>
+        <w:t>AddXYTable</w:t>
+      </w:r>
+      <w:proofErr w:type="spellEnd"/>
+      <w:r>
+        <w:rPr>
+          <w:i/>
+        </w:rPr>
+        <w:t xml:space="preserve">({data, </w:t>
+      </w:r>
+      <w:proofErr w:type="spellStart"/>
+      <w:r>
+        <w:rPr>
+          <w:i/>
+        </w:rPr>
+        <w:t>xKey</w:t>
+      </w:r>
+      <w:proofErr w:type="spellEnd"/>
+      <w:r>
+        <w:rPr>
+          <w:i/>
+        </w:rPr>
+        <w:t xml:space="preserve">, </w:t>
+      </w:r>
+      <w:proofErr w:type="spellStart"/>
+      <w:r>
+        <w:rPr>
+          <w:i/>
+        </w:rPr>
+        <w:t>yKey</w:t>
+      </w:r>
+      <w:proofErr w:type="spellEnd"/>
+      <w:r>
+        <w:rPr>
+          <w:i/>
+        </w:rPr>
+        <w:t>, [index</w:t>
+      </w:r>
+      <w:r>
+        <w:rPr>
+          <w:i/>
+        </w:rPr>
+        <w:t xml:space="preserve">, </w:t>
+      </w:r>
+      <w:proofErr w:type="spellStart"/>
+      <w:r>
+        <w:rPr>
+          <w:i/>
+        </w:rPr>
+        <w:t>xMin</w:t>
+      </w:r>
+      <w:proofErr w:type="spellEnd"/>
+      <w:r>
+        <w:rPr>
+          <w:i/>
+        </w:rPr>
+        <w:t xml:space="preserve">, </w:t>
+      </w:r>
+      <w:proofErr w:type="spellStart"/>
+      <w:r>
+        <w:rPr>
+          <w:i/>
+        </w:rPr>
+        <w:t>xMax</w:t>
+      </w:r>
+      <w:proofErr w:type="spellEnd"/>
+      <w:r>
+        <w:rPr>
+          <w:i/>
+        </w:rPr>
+        <w:t xml:space="preserve">, </w:t>
+      </w:r>
+      <w:proofErr w:type="spellStart"/>
+      <w:r>
+        <w:rPr>
+          <w:i/>
+        </w:rPr>
+        <w:t>yMin</w:t>
+      </w:r>
+      <w:proofErr w:type="spellEnd"/>
+      <w:r>
+        <w:rPr>
+          <w:i/>
+        </w:rPr>
+        <w:t xml:space="preserve">, </w:t>
+      </w:r>
+      <w:proofErr w:type="spellStart"/>
+      <w:r>
+        <w:rPr>
+          <w:i/>
+        </w:rPr>
+        <w:t>yMax</w:t>
+      </w:r>
+      <w:proofErr w:type="spellEnd"/>
+      <w:r>
+        <w:rPr>
+          <w:i/>
+        </w:rPr>
+        <w:t xml:space="preserve">, </w:t>
+      </w:r>
+      <w:proofErr w:type="spellStart"/>
+      <w:r>
+        <w:rPr>
+          <w:i/>
+        </w:rPr>
+        <w:t>skipDraw</w:t>
+      </w:r>
+      <w:proofErr w:type="spellEnd"/>
+      <w:r>
+        <w:rPr>
+          <w:i/>
+        </w:rPr>
+        <w:t>]})</w:t>
+      </w:r>
+      <w:r>
+        <w:t>:</w:t>
+      </w:r>
+      <w:r>
+        <w:t xml:space="preserve">  The </w:t>
+      </w:r>
+      <w:r>
+        <w:rPr>
+          <w:i/>
+        </w:rPr>
+        <w:t>data</w:t>
+      </w:r>
+      <w:r>
+        <w:t xml:space="preserve"> parameter must be a Lua table formatted as a list of points.  Each point can be indexed with </w:t>
+      </w:r>
+      <w:proofErr w:type="spellStart"/>
+      <w:r>
+        <w:rPr>
+          <w:i/>
+        </w:rPr>
+        <w:t>xKey</w:t>
+      </w:r>
+      <w:proofErr w:type="spellEnd"/>
+      <w:r>
+        <w:t xml:space="preserve"> and </w:t>
+      </w:r>
+      <w:proofErr w:type="spellStart"/>
+      <w:r>
+        <w:rPr>
+          <w:i/>
+        </w:rPr>
+        <w:t>yKey</w:t>
+      </w:r>
+      <w:proofErr w:type="spellEnd"/>
+      <w:r>
+        <w:t xml:space="preserve">, which can be either numeric or strings.  </w:t>
+      </w:r>
+      <w:r>
+        <w:t xml:space="preserve">An optional </w:t>
+      </w:r>
+      <w:r>
+        <w:rPr>
+          <w:i/>
+        </w:rPr>
+        <w:t>label</w:t>
+      </w:r>
+      <w:r>
+        <w:t xml:space="preserve"> key will label each point with the specified string.  </w:t>
+      </w:r>
+      <w:r>
+        <w:t xml:space="preserve">The optional </w:t>
+      </w:r>
+      <w:r>
+        <w:rPr>
+          <w:i/>
+        </w:rPr>
+        <w:t>index</w:t>
+      </w:r>
+      <w:r>
+        <w:t xml:space="preserve"> specifies the cur</w:t>
+      </w:r>
+      <w:r>
+        <w:t xml:space="preserve">ve to use for plotting.  If not specified, the curve at index 1 is used.  If any of the optional axes limits are set, they will override the </w:t>
+      </w:r>
+      <w:proofErr w:type="spellStart"/>
+      <w:r>
+        <w:t>ZedGraph</w:t>
+      </w:r>
+      <w:proofErr w:type="spellEnd"/>
+      <w:r>
+        <w:t xml:space="preserve"> automatic settings.  If </w:t>
+      </w:r>
+      <w:proofErr w:type="spellStart"/>
+      <w:r>
+        <w:rPr>
+          <w:i/>
+        </w:rPr>
+        <w:t>skipDraw</w:t>
+      </w:r>
+      <w:proofErr w:type="spellEnd"/>
+      <w:r>
+        <w:t xml:space="preserve"> is true, the graph will not draw after adding the table and will need to be manually redrawn or redrawn with a subsequent </w:t>
+      </w:r>
+      <w:proofErr w:type="spellStart"/>
+      <w:r>
+        <w:t>AddXYTable</w:t>
+      </w:r>
+      <w:proofErr w:type="spellEnd"/>
+      <w:r>
+        <w:t>() call.</w:t>
+      </w:r>
+    </w:p>
+    <w:p>
+      <w:proofErr w:type="spellStart"/>
+      <w:proofErr w:type="gramStart"/>
+      <w:r>
+        <w:rPr>
+          <w:i/>
+        </w:rPr>
+        <w:t>zPane:</w:t>
+      </w:r>
+      <w:proofErr w:type="gramEnd"/>
+      <w:r>
+        <w:rPr>
+          <w:i/>
+        </w:rPr>
+        <w:t>Clear</w:t>
+      </w:r>
+      <w:proofErr w:type="spellEnd"/>
+      <w:r>
+        <w:rPr>
+          <w:i/>
+        </w:rPr>
+        <w:t>()</w:t>
+      </w:r>
+      <w:r>
+        <w:t>:  Clears points from all curves.</w:t>
+      </w:r>
+    </w:p>
+    <w:p>
+      <w:proofErr w:type="spellStart"/>
+      <w:proofErr w:type="gramStart"/>
+      <w:r>
+        <w:rPr>
+          <w:i/>
+        </w:rPr>
+        <w:t>zPane:</w:t>
+      </w:r>
+      <w:proofErr w:type="gramEnd"/>
+      <w:r>
+        <w:rPr>
+          <w:i/>
+        </w:rPr>
+        <w:t>SetActive</w:t>
+      </w:r>
+      <w:proofErr w:type="spellEnd"/>
+      <w:r>
+        <w:rPr>
+          <w:i/>
+        </w:rPr>
+        <w:t>(setting)</w:t>
+      </w:r>
+      <w:r>
+        <w:t xml:space="preserve">:  Sets the </w:t>
+      </w:r>
+      <w:proofErr w:type="spellStart"/>
+      <w:r>
+        <w:rPr>
+          <w:i/>
+        </w:rPr>
+        <w:t>zPane</w:t>
+      </w:r>
+      <w:proofErr w:type="spellEnd"/>
+      <w:r>
+        <w:t xml:space="preserve"> to the active one for the page.  If </w:t>
+      </w:r>
+      <w:r>
+        <w:rPr>
+          <w:i/>
+        </w:rPr>
+        <w:t>setting</w:t>
+      </w:r>
+      <w:r>
+        <w:t xml:space="preserve"> is not false, then a blue border will be drawn around the </w:t>
+      </w:r>
+      <w:proofErr w:type="spellStart"/>
+      <w:r>
+        <w:rPr>
+          <w:i/>
+        </w:rPr>
+        <w:t>zPane</w:t>
+      </w:r>
+      <w:proofErr w:type="spellEnd"/>
+      <w:r>
+        <w:t>.</w:t>
+      </w:r>
+    </w:p>
+    <w:p>
+      <w:pPr>
+        <w:rPr>
+          <w:b/>
+        </w:rPr>
+      </w:pPr>
+      <w:proofErr w:type="spellStart"/>
+      <w:proofErr w:type="gramStart"/>
+      <w:r>
+        <w:rPr>
+          <w:b/>
+        </w:rPr>
+        <w:t>msPane</w:t>
+      </w:r>
+      <w:proofErr w:type="spellEnd"/>
+      <w:proofErr w:type="gramEnd"/>
+    </w:p>
+    <w:p>
+      <w:proofErr w:type="spellStart"/>
+      <w:proofErr w:type="gramStart"/>
+      <w:r>
+        <w:rPr>
+          <w:i/>
+        </w:rPr>
+        <w:t>msPane</w:t>
+      </w:r>
+      <w:proofErr w:type="spellEnd"/>
+      <w:r>
+        <w:rPr>
+          <w:i/>
+        </w:rPr>
+        <w:t>(</w:t>
+      </w:r>
+      <w:proofErr w:type="gramEnd"/>
+      <w:r>
+        <w:rPr>
+          <w:i/>
+        </w:rPr>
         <w:t>{</w:t>
       </w:r>
       <w:proofErr w:type="spellStart"/>
@@ -2962,21 +4425,410 @@
         <w:rPr>
           <w:i/>
         </w:rPr>
-        <w:t>, [</w:t>
-      </w:r>
-      <w:proofErr w:type="spellStart"/>
-      <w:r>
-        <w:rPr>
-          <w:i/>
-        </w:rPr>
-        <w:t>skipInit</w:t>
-      </w:r>
-      <w:proofErr w:type="spellEnd"/>
-      <w:r>
-        <w:rPr>
-          <w:i/>
-        </w:rPr>
-        <w:t>]</w:t>
+        <w:t>, [mode</w:t>
+      </w:r>
+      <w:r>
+        <w:rPr>
+          <w:i/>
+        </w:rPr>
+        <w:t xml:space="preserve">, </w:t>
+      </w:r>
+      <w:proofErr w:type="spellStart"/>
+      <w:r>
+        <w:rPr>
+          <w:i/>
+        </w:rPr>
+        <w:t>skipDraw</w:t>
+      </w:r>
+      <w:proofErr w:type="spellEnd"/>
+      <w:r>
+        <w:rPr>
+          <w:i/>
+        </w:rPr>
+        <w:t>]}</w:t>
+      </w:r>
+      <w:r>
+        <w:rPr>
+          <w:i/>
+        </w:rPr>
+        <w:t>)</w:t>
+      </w:r>
+      <w:r>
+        <w:t xml:space="preserve">:  Returns a new </w:t>
+      </w:r>
+      <w:proofErr w:type="spellStart"/>
+      <w:r>
+        <w:rPr>
+          <w:i/>
+        </w:rPr>
+        <w:t>msPane</w:t>
+      </w:r>
+      <w:proofErr w:type="spellEnd"/>
+      <w:r>
+        <w:t xml:space="preserve">, derived from </w:t>
+      </w:r>
+      <w:proofErr w:type="spellStart"/>
+      <w:r>
+        <w:rPr>
+          <w:i/>
+        </w:rPr>
+        <w:t>zPane</w:t>
+      </w:r>
+      <w:proofErr w:type="spellEnd"/>
+      <w:r>
+        <w:t xml:space="preserve">, associated with the specified </w:t>
+      </w:r>
+      <w:proofErr w:type="spellStart"/>
+      <w:r>
+        <w:rPr>
+          <w:i/>
+        </w:rPr>
+        <w:t>rawFile</w:t>
+      </w:r>
+      <w:proofErr w:type="spellEnd"/>
+      <w:r>
+        <w:t xml:space="preserve">.  The optional </w:t>
+      </w:r>
+      <w:r>
+        <w:rPr>
+          <w:i/>
+        </w:rPr>
+        <w:t>mode</w:t>
+      </w:r>
+      <w:r>
+        <w:t xml:space="preserve"> can be either “spectrum” or “chromatogram”, with “chromatogram” being the default.</w:t>
+      </w:r>
+      <w:r>
+        <w:t xml:space="preserve">  If </w:t>
+      </w:r>
+      <w:proofErr w:type="spellStart"/>
+      <w:r>
+        <w:rPr>
+          <w:i/>
+        </w:rPr>
+        <w:t>skipDraw</w:t>
+      </w:r>
+      <w:proofErr w:type="spellEnd"/>
+      <w:r>
+        <w:t xml:space="preserve"> is true, then the </w:t>
+      </w:r>
+      <w:proofErr w:type="spellStart"/>
+      <w:r>
+        <w:rPr>
+          <w:i/>
+        </w:rPr>
+        <w:t>msPane</w:t>
+      </w:r>
+      <w:proofErr w:type="spellEnd"/>
+      <w:r>
+        <w:t xml:space="preserve"> is not updated during the initialization.</w:t>
+      </w:r>
+    </w:p>
+    <w:p>
+      <w:proofErr w:type="spellStart"/>
+      <w:r>
+        <w:rPr>
+          <w:i/>
+        </w:rPr>
+        <w:t>msPane.mode</w:t>
+      </w:r>
+      <w:proofErr w:type="spellEnd"/>
+      <w:r>
+        <w:t xml:space="preserve">:  The current mode for the </w:t>
+      </w:r>
+      <w:proofErr w:type="spellStart"/>
+      <w:r>
+        <w:rPr>
+          <w:i/>
+        </w:rPr>
+        <w:t>msPane</w:t>
+      </w:r>
+      <w:proofErr w:type="spellEnd"/>
+      <w:r>
+        <w:t>.</w:t>
+      </w:r>
+    </w:p>
+    <w:p>
+      <w:proofErr w:type="spellStart"/>
+      <w:proofErr w:type="gramStart"/>
+      <w:r>
+        <w:rPr>
+          <w:i/>
+        </w:rPr>
+        <w:t>msPane:</w:t>
+      </w:r>
+      <w:proofErr w:type="gramEnd"/>
+      <w:r>
+        <w:rPr>
+          <w:i/>
+        </w:rPr>
+        <w:t>GetChromatogramTitle</w:t>
+      </w:r>
+      <w:proofErr w:type="spellEnd"/>
+      <w:r>
+        <w:rPr>
+          <w:i/>
+        </w:rPr>
+        <w:t>({[title, style]})</w:t>
+      </w:r>
+      <w:r>
+        <w:t>:  Returns a string that will be the title of the chromatogram.</w:t>
+      </w:r>
+    </w:p>
+    <w:p>
+      <w:proofErr w:type="spellStart"/>
+      <w:proofErr w:type="gramStart"/>
+      <w:r>
+        <w:rPr>
+          <w:i/>
+        </w:rPr>
+        <w:t>msPane:</w:t>
+      </w:r>
+      <w:proofErr w:type="gramEnd"/>
+      <w:r>
+        <w:rPr>
+          <w:i/>
+        </w:rPr>
+        <w:t>GetMassRange</w:t>
+      </w:r>
+      <w:proofErr w:type="spellEnd"/>
+      <w:r>
+        <w:rPr>
+          <w:i/>
+        </w:rPr>
+        <w:t>({mass1, [mass2]})</w:t>
+      </w:r>
+      <w:r>
+        <w:t>:  Returns a string specifying the mass range for the chromatogram.  If mass2 is not specified, a unit resolution around mass1 is assumed.</w:t>
+      </w:r>
+    </w:p>
+    <w:p>
+      <w:proofErr w:type="spellStart"/>
+      <w:proofErr w:type="gramStart"/>
+      <w:r>
+        <w:rPr>
+          <w:i/>
+        </w:rPr>
+        <w:t>msPane:</w:t>
+      </w:r>
+      <w:proofErr w:type="gramEnd"/>
+      <w:r>
+        <w:rPr>
+          <w:i/>
+        </w:rPr>
+        <w:t>GetSpectrum</w:t>
+      </w:r>
+      <w:proofErr w:type="spellEnd"/>
+      <w:r>
+        <w:rPr>
+          <w:i/>
+        </w:rPr>
+        <w:t xml:space="preserve">({[spectrum, </w:t>
+      </w:r>
+      <w:proofErr w:type="spellStart"/>
+      <w:r>
+        <w:rPr>
+          <w:i/>
+        </w:rPr>
+        <w:t>rawFile</w:t>
+      </w:r>
+      <w:proofErr w:type="spellEnd"/>
+      <w:r>
+        <w:rPr>
+          <w:i/>
+        </w:rPr>
+        <w:t xml:space="preserve">, </w:t>
+      </w:r>
+      <w:proofErr w:type="spellStart"/>
+      <w:r>
+        <w:rPr>
+          <w:i/>
+        </w:rPr>
+        <w:t>scanNumber</w:t>
+      </w:r>
+      <w:proofErr w:type="spellEnd"/>
+      <w:r>
+        <w:rPr>
+          <w:i/>
+        </w:rPr>
+        <w:t>]})</w:t>
+      </w:r>
+      <w:r>
+        <w:t xml:space="preserve">:  Returns a spectrum for plotting, with an additional entry with a </w:t>
+      </w:r>
+      <w:proofErr w:type="spellStart"/>
+      <w:r>
+        <w:rPr>
+          <w:i/>
+        </w:rPr>
+        <w:t>IsCentroid</w:t>
+      </w:r>
+      <w:proofErr w:type="spellEnd"/>
+      <w:r>
+        <w:t xml:space="preserve"> key if the spectrum is centroid.  If </w:t>
+      </w:r>
+      <w:r>
+        <w:rPr>
+          <w:i/>
+        </w:rPr>
+        <w:t>spectrum</w:t>
+      </w:r>
+      <w:r>
+        <w:t xml:space="preserve"> is specified, then it just returns it.  If </w:t>
+      </w:r>
+      <w:proofErr w:type="spellStart"/>
+      <w:r>
+        <w:rPr>
+          <w:i/>
+        </w:rPr>
+        <w:t>rawFile</w:t>
+      </w:r>
+      <w:proofErr w:type="spellEnd"/>
+      <w:r>
+        <w:t xml:space="preserve"> is not specified, then the current </w:t>
+      </w:r>
+      <w:proofErr w:type="spellStart"/>
+      <w:r>
+        <w:rPr>
+          <w:i/>
+        </w:rPr>
+        <w:t>rawFile</w:t>
+      </w:r>
+      <w:proofErr w:type="spellEnd"/>
+      <w:r>
+        <w:t xml:space="preserve"> for the </w:t>
+      </w:r>
+      <w:proofErr w:type="spellStart"/>
+      <w:r>
+        <w:rPr>
+          <w:i/>
+        </w:rPr>
+        <w:t>msPane</w:t>
+      </w:r>
+      <w:proofErr w:type="spellEnd"/>
+      <w:r>
+        <w:t xml:space="preserve"> is used.  If </w:t>
+      </w:r>
+      <w:proofErr w:type="spellStart"/>
+      <w:r>
+        <w:t>scanNumber</w:t>
+      </w:r>
+      <w:proofErr w:type="spellEnd"/>
+      <w:r>
+        <w:t xml:space="preserve"> is not specified, then the first spectrum is used.</w:t>
+      </w:r>
+    </w:p>
+    <w:p>
+      <w:proofErr w:type="spellStart"/>
+      <w:proofErr w:type="gramStart"/>
+      <w:r>
+        <w:rPr>
+          <w:i/>
+        </w:rPr>
+        <w:t>msPane:</w:t>
+      </w:r>
+      <w:proofErr w:type="gramEnd"/>
+      <w:r>
+        <w:rPr>
+          <w:i/>
+        </w:rPr>
+        <w:t>GetSpectrumTitle</w:t>
+      </w:r>
+      <w:proofErr w:type="spellEnd"/>
+      <w:r>
+        <w:rPr>
+          <w:i/>
+        </w:rPr>
+        <w:t xml:space="preserve">({[title, </w:t>
+      </w:r>
+      <w:proofErr w:type="spellStart"/>
+      <w:r>
+        <w:rPr>
+          <w:i/>
+        </w:rPr>
+        <w:t>rawFile</w:t>
+      </w:r>
+      <w:proofErr w:type="spellEnd"/>
+      <w:r>
+        <w:rPr>
+          <w:i/>
+        </w:rPr>
+        <w:t>]})</w:t>
+      </w:r>
+      <w:r>
+        <w:t xml:space="preserve">:  Returns a title for the spectrum.  If </w:t>
+      </w:r>
+      <w:r>
+        <w:rPr>
+          <w:i/>
+        </w:rPr>
+        <w:t>title</w:t>
+      </w:r>
+      <w:r>
+        <w:t xml:space="preserve"> is specified, it is just returned.  If </w:t>
+      </w:r>
+      <w:proofErr w:type="spellStart"/>
+      <w:r>
+        <w:rPr>
+          <w:i/>
+        </w:rPr>
+        <w:t>rawFile</w:t>
+      </w:r>
+      <w:proofErr w:type="spellEnd"/>
+      <w:r>
+        <w:t xml:space="preserve"> is specified, it is used instead of the current </w:t>
+      </w:r>
+      <w:proofErr w:type="spellStart"/>
+      <w:r>
+        <w:rPr>
+          <w:i/>
+        </w:rPr>
+        <w:t>rawFile</w:t>
+      </w:r>
+      <w:proofErr w:type="spellEnd"/>
+      <w:r>
+        <w:t xml:space="preserve"> for the </w:t>
+      </w:r>
+      <w:proofErr w:type="spellStart"/>
+      <w:r>
+        <w:rPr>
+          <w:i/>
+        </w:rPr>
+        <w:t>msPane</w:t>
+      </w:r>
+      <w:proofErr w:type="spellEnd"/>
+      <w:r>
+        <w:t>.</w:t>
+      </w:r>
+    </w:p>
+    <w:p>
+      <w:proofErr w:type="spellStart"/>
+      <w:proofErr w:type="gramStart"/>
+      <w:r>
+        <w:rPr>
+          <w:i/>
+        </w:rPr>
+        <w:t>msPane:</w:t>
+      </w:r>
+      <w:proofErr w:type="gramEnd"/>
+      <w:r>
+        <w:rPr>
+          <w:i/>
+        </w:rPr>
+        <w:t>PlotCentroidSpectrum</w:t>
+      </w:r>
+      <w:proofErr w:type="spellEnd"/>
+      <w:r>
+        <w:rPr>
+          <w:i/>
+        </w:rPr>
+        <w:t>({</w:t>
+      </w:r>
+      <w:r>
+        <w:rPr>
+          <w:i/>
+        </w:rPr>
+        <w:t>spectrum</w:t>
       </w:r>
       <w:r>
         <w:rPr>
@@ -2985,23 +4837,48 @@
         <w:t>})</w:t>
       </w:r>
       <w:r>
-        <w:t xml:space="preserve">:  Returns a new </w:t>
-      </w:r>
-      <w:proofErr w:type="spellStart"/>
-      <w:r>
-        <w:t>statusPage</w:t>
-      </w:r>
-      <w:proofErr w:type="spellEnd"/>
-      <w:r>
-        <w:t xml:space="preserve">, derived from </w:t>
-      </w:r>
-      <w:proofErr w:type="spellStart"/>
-      <w:r>
-        <w:t>gridPage</w:t>
-      </w:r>
-      <w:proofErr w:type="spellEnd"/>
-      <w:r>
-        <w:t xml:space="preserve">, and associated with the specified </w:t>
+        <w:t xml:space="preserve">:  Plots the specified  centroid spectrum in the </w:t>
+      </w:r>
+      <w:proofErr w:type="spellStart"/>
+      <w:r>
+        <w:rPr>
+          <w:i/>
+        </w:rPr>
+        <w:t>msPane</w:t>
+      </w:r>
+      <w:proofErr w:type="spellEnd"/>
+      <w:r>
+        <w:t xml:space="preserve">. </w:t>
+      </w:r>
+    </w:p>
+    <w:p>
+      <w:proofErr w:type="spellStart"/>
+      <w:proofErr w:type="gramStart"/>
+      <w:r>
+        <w:rPr>
+          <w:i/>
+        </w:rPr>
+        <w:t>msPane:</w:t>
+      </w:r>
+      <w:proofErr w:type="gramEnd"/>
+      <w:r>
+        <w:rPr>
+          <w:i/>
+        </w:rPr>
+        <w:t>PlotChromatogram</w:t>
+      </w:r>
+      <w:proofErr w:type="spellEnd"/>
+      <w:r>
+        <w:rPr>
+          <w:i/>
+        </w:rPr>
+        <w:t>({[chromatogram</w:t>
+      </w:r>
+      <w:r>
+        <w:rPr>
+          <w:i/>
+        </w:rPr>
+        <w:t xml:space="preserve">, </w:t>
       </w:r>
       <w:proofErr w:type="spellStart"/>
       <w:r>
@@ -3012,43 +4889,112 @@
       </w:r>
       <w:proofErr w:type="spellEnd"/>
       <w:r>
+        <w:rPr>
+          <w:i/>
+        </w:rPr>
+        <w:t>, style</w:t>
+      </w:r>
+      <w:r>
+        <w:rPr>
+          <w:i/>
+        </w:rPr>
+        <w:t>]})</w:t>
+      </w:r>
+      <w:r>
+        <w:t xml:space="preserve">:  Plots a chromatogram in the </w:t>
+      </w:r>
+      <w:proofErr w:type="spellStart"/>
+      <w:r>
+        <w:rPr>
+          <w:i/>
+        </w:rPr>
+        <w:t>msPane</w:t>
+      </w:r>
+      <w:proofErr w:type="spellEnd"/>
+      <w:r>
         <w:t xml:space="preserve">.  If </w:t>
       </w:r>
-      <w:proofErr w:type="spellStart"/>
-      <w:r>
-        <w:rPr>
-          <w:i/>
-        </w:rPr>
-        <w:t>skipInit</w:t>
-      </w:r>
-      <w:proofErr w:type="spellEnd"/>
-      <w:r>
-        <w:t xml:space="preserve"> is true, the </w:t>
-      </w:r>
-      <w:proofErr w:type="spellStart"/>
-      <w:r>
-        <w:t>statusPage</w:t>
-      </w:r>
-      <w:proofErr w:type="spellEnd"/>
-      <w:r>
-        <w:t xml:space="preserve"> will not display initial data.</w:t>
-      </w:r>
-    </w:p>
-    <w:p>
-      <w:proofErr w:type="spellStart"/>
-      <w:proofErr w:type="gramStart"/>
-      <w:r>
-        <w:rPr>
-          <w:i/>
-        </w:rPr>
-        <w:t>statusPage:</w:t>
-      </w:r>
-      <w:proofErr w:type="gramEnd"/>
-      <w:r>
-        <w:rPr>
-          <w:i/>
-        </w:rPr>
-        <w:t>ShowStatus</w:t>
+      <w:r>
+        <w:rPr>
+          <w:i/>
+        </w:rPr>
+        <w:t>chromatogram</w:t>
+      </w:r>
+      <w:r>
+        <w:t xml:space="preserve"> is specified, it will be plotted, otherwise a chromatogram will be retrieved.  If </w:t>
+      </w:r>
+      <w:proofErr w:type="spellStart"/>
+      <w:r>
+        <w:rPr>
+          <w:i/>
+        </w:rPr>
+        <w:t>rawFile</w:t>
+      </w:r>
+      <w:proofErr w:type="spellEnd"/>
+      <w:r>
+        <w:t xml:space="preserve"> is specified it will be used in place of the current </w:t>
+      </w:r>
+      <w:proofErr w:type="spellStart"/>
+      <w:r>
+        <w:rPr>
+          <w:i/>
+        </w:rPr>
+        <w:t>rawFile</w:t>
+      </w:r>
+      <w:proofErr w:type="spellEnd"/>
+      <w:r>
+        <w:t xml:space="preserve"> of the </w:t>
+      </w:r>
+      <w:proofErr w:type="spellStart"/>
+      <w:r>
+        <w:rPr>
+          <w:i/>
+        </w:rPr>
+        <w:t>msPane</w:t>
+      </w:r>
+      <w:proofErr w:type="spellEnd"/>
+      <w:r>
+        <w:t>.  If style is specified (“</w:t>
+      </w:r>
+      <w:proofErr w:type="spellStart"/>
+      <w:r>
+        <w:t>xic</w:t>
+      </w:r>
+      <w:proofErr w:type="spellEnd"/>
+      <w:r>
+        <w:t>”, “</w:t>
+      </w:r>
+      <w:proofErr w:type="spellStart"/>
+      <w:r>
+        <w:t>bpc</w:t>
+      </w:r>
+      <w:proofErr w:type="spellEnd"/>
+      <w:r>
+        <w:t>”, “tic”) it is used instead of the default of “tic”.</w:t>
+      </w:r>
+    </w:p>
+    <w:p>
+      <w:proofErr w:type="spellStart"/>
+      <w:proofErr w:type="gramStart"/>
+      <w:r>
+        <w:rPr>
+          <w:i/>
+        </w:rPr>
+        <w:lastRenderedPageBreak/>
+        <w:t>msPane:</w:t>
+      </w:r>
+      <w:proofErr w:type="gramEnd"/>
+      <w:r>
+        <w:rPr>
+          <w:i/>
+        </w:rPr>
+        <w:t>PlotProfile</w:t>
+      </w:r>
+      <w:r>
+        <w:rPr>
+          <w:i/>
+        </w:rPr>
+        <w:t>Spectrum</w:t>
       </w:r>
       <w:proofErr w:type="spellEnd"/>
       <w:r>
@@ -3057,14 +5003,12 @@
         </w:rPr>
         <w:t>({</w:t>
       </w:r>
-      <w:proofErr w:type="spellStart"/>
-      <w:r>
-        <w:rPr>
-          <w:i/>
-        </w:rPr>
-        <w:t>scanNumber</w:t>
-      </w:r>
-      <w:proofErr w:type="spellEnd"/>
+      <w:r>
+        <w:rPr>
+          <w:i/>
+        </w:rPr>
+        <w:t>spectrum</w:t>
+      </w:r>
       <w:r>
         <w:rPr>
           <w:i/>
@@ -3072,1709 +5016,16 @@
         <w:t>})</w:t>
       </w:r>
       <w:r>
-        <w:t xml:space="preserve">:  Displays status log in the grid for the scan specified by </w:t>
-      </w:r>
-      <w:proofErr w:type="spellStart"/>
-      <w:r>
-        <w:rPr>
-          <w:i/>
-        </w:rPr>
-        <w:t>scanNumber</w:t>
-      </w:r>
-      <w:proofErr w:type="spellEnd"/>
-      <w:r>
-        <w:t>.</w:t>
-      </w:r>
-    </w:p>
-    <w:p>
-      <w:pPr>
-        <w:rPr>
-          <w:b/>
-        </w:rPr>
-      </w:pPr>
-      <w:proofErr w:type="spellStart"/>
-      <w:proofErr w:type="gramStart"/>
-      <w:r>
-        <w:rPr>
-          <w:b/>
-        </w:rPr>
-        <w:t>tune</w:t>
-      </w:r>
-      <w:r>
-        <w:rPr>
-          <w:b/>
-        </w:rPr>
-        <w:t>Page</w:t>
-      </w:r>
-      <w:proofErr w:type="spellEnd"/>
-      <w:proofErr w:type="gramEnd"/>
-    </w:p>
-    <w:p>
-      <w:proofErr w:type="spellStart"/>
-      <w:proofErr w:type="gramStart"/>
-      <w:r>
-        <w:rPr>
-          <w:i/>
-        </w:rPr>
-        <w:t>tune</w:t>
-      </w:r>
-      <w:r>
-        <w:rPr>
-          <w:i/>
-        </w:rPr>
-        <w:t>Page</w:t>
-      </w:r>
-      <w:proofErr w:type="spellEnd"/>
-      <w:r>
-        <w:rPr>
-          <w:i/>
-        </w:rPr>
-        <w:t>(</w:t>
-      </w:r>
-      <w:proofErr w:type="gramEnd"/>
-      <w:r>
-        <w:rPr>
-          <w:i/>
-        </w:rPr>
-        <w:t>{</w:t>
-      </w:r>
-      <w:proofErr w:type="spellStart"/>
-      <w:r>
-        <w:rPr>
-          <w:i/>
-        </w:rPr>
-        <w:t>rawFile</w:t>
-      </w:r>
-      <w:proofErr w:type="spellEnd"/>
-      <w:r>
-        <w:rPr>
-          <w:i/>
-        </w:rPr>
-        <w:t>, [</w:t>
-      </w:r>
-      <w:proofErr w:type="spellStart"/>
-      <w:r>
-        <w:rPr>
-          <w:i/>
-        </w:rPr>
-        <w:t>skipInit</w:t>
-      </w:r>
-      <w:proofErr w:type="spellEnd"/>
-      <w:r>
-        <w:rPr>
-          <w:i/>
-        </w:rPr>
-        <w:t>]</w:t>
-      </w:r>
-      <w:r>
-        <w:rPr>
-          <w:i/>
-        </w:rPr>
-        <w:t>})</w:t>
-      </w:r>
-      <w:r>
-        <w:t xml:space="preserve">:  Returns a new </w:t>
-      </w:r>
-      <w:proofErr w:type="spellStart"/>
-      <w:r>
-        <w:t>tunePage</w:t>
-      </w:r>
-      <w:proofErr w:type="spellEnd"/>
-      <w:r>
-        <w:t xml:space="preserve">, derived from </w:t>
-      </w:r>
-      <w:proofErr w:type="spellStart"/>
-      <w:r>
-        <w:t>gridPage</w:t>
-      </w:r>
-      <w:proofErr w:type="spellEnd"/>
-      <w:r>
-        <w:t xml:space="preserve">, and associated with the specified </w:t>
-      </w:r>
-      <w:proofErr w:type="spellStart"/>
-      <w:r>
-        <w:rPr>
-          <w:i/>
-        </w:rPr>
-        <w:t>rawFile</w:t>
-      </w:r>
-      <w:proofErr w:type="spellEnd"/>
-      <w:r>
-        <w:t xml:space="preserve">.  If </w:t>
-      </w:r>
-      <w:proofErr w:type="spellStart"/>
-      <w:r>
-        <w:rPr>
-          <w:i/>
-        </w:rPr>
-        <w:t>skipInit</w:t>
-      </w:r>
-      <w:proofErr w:type="spellEnd"/>
-      <w:r>
-        <w:t xml:space="preserve"> is true, the </w:t>
-      </w:r>
-      <w:proofErr w:type="spellStart"/>
-      <w:r>
-        <w:t>tunePage</w:t>
-      </w:r>
-      <w:proofErr w:type="spellEnd"/>
-      <w:r>
-        <w:t xml:space="preserve"> will not display initial data.</w:t>
-      </w:r>
-    </w:p>
-    <w:p>
-      <w:proofErr w:type="spellStart"/>
-      <w:proofErr w:type="gramStart"/>
-      <w:r>
-        <w:rPr>
-          <w:i/>
-        </w:rPr>
-        <w:t>statusPage:</w:t>
-      </w:r>
-      <w:proofErr w:type="gramEnd"/>
-      <w:r>
-        <w:rPr>
-          <w:i/>
-        </w:rPr>
-        <w:t>ShowTune</w:t>
-      </w:r>
-      <w:proofErr w:type="spellEnd"/>
-      <w:r>
-        <w:rPr>
-          <w:i/>
-        </w:rPr>
-        <w:t>()</w:t>
-      </w:r>
-      <w:r>
-        <w:t>:  Displays tune report in the grid.</w:t>
-      </w:r>
-    </w:p>
-    <w:p>
-      <w:pPr>
-        <w:rPr>
-          <w:b/>
-        </w:rPr>
-      </w:pPr>
-      <w:proofErr w:type="spellStart"/>
-      <w:proofErr w:type="gramStart"/>
-      <w:r>
-        <w:rPr>
-          <w:b/>
-        </w:rPr>
-        <w:t>text</w:t>
-      </w:r>
-      <w:r>
-        <w:rPr>
-          <w:b/>
-        </w:rPr>
-        <w:t>Page</w:t>
-      </w:r>
-      <w:proofErr w:type="spellEnd"/>
-      <w:proofErr w:type="gramEnd"/>
-    </w:p>
-    <w:p>
-      <w:proofErr w:type="spellStart"/>
-      <w:proofErr w:type="gramStart"/>
-      <w:r>
-        <w:rPr>
-          <w:i/>
-        </w:rPr>
-        <w:t>text</w:t>
-      </w:r>
-      <w:r>
-        <w:rPr>
-          <w:i/>
-        </w:rPr>
-        <w:t>Page</w:t>
-      </w:r>
-      <w:proofErr w:type="spellEnd"/>
-      <w:r>
-        <w:rPr>
-          <w:i/>
-        </w:rPr>
-        <w:t>(</w:t>
-      </w:r>
-      <w:proofErr w:type="gramEnd"/>
-      <w:r>
-        <w:rPr>
-          <w:i/>
-        </w:rPr>
-        <w:t>{})</w:t>
-      </w:r>
-      <w:r>
-        <w:t xml:space="preserve">:  Returns a new </w:t>
-      </w:r>
-      <w:proofErr w:type="spellStart"/>
-      <w:r>
-        <w:t>textPage</w:t>
-      </w:r>
-      <w:proofErr w:type="spellEnd"/>
-      <w:r>
-        <w:t xml:space="preserve">, derived from </w:t>
-      </w:r>
-      <w:proofErr w:type="spellStart"/>
-      <w:r>
-        <w:t>tabPage</w:t>
-      </w:r>
-      <w:proofErr w:type="spellEnd"/>
-      <w:r>
-        <w:t>.</w:t>
-      </w:r>
-    </w:p>
-    <w:p>
-      <w:proofErr w:type="spellStart"/>
-      <w:proofErr w:type="gramStart"/>
-      <w:r>
-        <w:rPr>
-          <w:i/>
-        </w:rPr>
-        <w:t>statusPage:</w:t>
-      </w:r>
-      <w:proofErr w:type="gramEnd"/>
-      <w:r>
-        <w:rPr>
-          <w:i/>
-        </w:rPr>
-        <w:t>Fill</w:t>
-      </w:r>
-      <w:proofErr w:type="spellEnd"/>
-      <w:r>
-        <w:rPr>
-          <w:i/>
-        </w:rPr>
-        <w:t>(</w:t>
-      </w:r>
-      <w:r>
-        <w:rPr>
-          <w:i/>
-        </w:rPr>
-        <w:t>text</w:t>
-      </w:r>
-      <w:r>
-        <w:rPr>
-          <w:i/>
-        </w:rPr>
-        <w:t>)</w:t>
-      </w:r>
-      <w:r>
-        <w:t xml:space="preserve">:  Displays the specified text in the </w:t>
-      </w:r>
-      <w:proofErr w:type="spellStart"/>
-      <w:r>
-        <w:t>texPage’s</w:t>
-      </w:r>
-      <w:proofErr w:type="spellEnd"/>
-      <w:r>
-        <w:t xml:space="preserve"> text box.</w:t>
-      </w:r>
-    </w:p>
-    <w:p>
-      <w:pPr>
-        <w:rPr>
-          <w:b/>
-        </w:rPr>
-      </w:pPr>
-      <w:proofErr w:type="spellStart"/>
-      <w:proofErr w:type="gramStart"/>
-      <w:r>
-        <w:rPr>
-          <w:b/>
-        </w:rPr>
-        <w:t>method</w:t>
-      </w:r>
-      <w:r>
-        <w:rPr>
-          <w:b/>
-        </w:rPr>
-        <w:t>Page</w:t>
-      </w:r>
-      <w:proofErr w:type="spellEnd"/>
-      <w:proofErr w:type="gramEnd"/>
-    </w:p>
-    <w:p>
-      <w:proofErr w:type="spellStart"/>
-      <w:proofErr w:type="gramStart"/>
-      <w:r>
-        <w:rPr>
-          <w:i/>
-        </w:rPr>
-        <w:t>method</w:t>
-      </w:r>
-      <w:r>
-        <w:rPr>
-          <w:i/>
-        </w:rPr>
-        <w:t>Page</w:t>
-      </w:r>
-      <w:proofErr w:type="spellEnd"/>
-      <w:r>
-        <w:rPr>
-          <w:i/>
-        </w:rPr>
-        <w:t>(</w:t>
-      </w:r>
-      <w:proofErr w:type="gramEnd"/>
-      <w:r>
-        <w:rPr>
-          <w:i/>
-        </w:rPr>
-        <w:t>{</w:t>
-      </w:r>
-      <w:proofErr w:type="spellStart"/>
-      <w:r>
-        <w:rPr>
-          <w:i/>
-        </w:rPr>
-        <w:t>rawFile</w:t>
-      </w:r>
-      <w:proofErr w:type="spellEnd"/>
-      <w:r>
-        <w:rPr>
-          <w:i/>
-        </w:rPr>
-        <w:t>, [</w:t>
-      </w:r>
-      <w:proofErr w:type="spellStart"/>
-      <w:r>
-        <w:rPr>
-          <w:i/>
-        </w:rPr>
-        <w:t>skipInit</w:t>
-      </w:r>
-      <w:proofErr w:type="spellEnd"/>
-      <w:r>
-        <w:rPr>
-          <w:i/>
-        </w:rPr>
-        <w:t>]</w:t>
-      </w:r>
-      <w:r>
-        <w:rPr>
-          <w:i/>
-        </w:rPr>
-        <w:t>})</w:t>
-      </w:r>
-      <w:r>
-        <w:t xml:space="preserve">:  Returns a new </w:t>
-      </w:r>
-      <w:proofErr w:type="spellStart"/>
-      <w:r>
-        <w:t>methodPage</w:t>
-      </w:r>
-      <w:proofErr w:type="spellEnd"/>
-      <w:r>
-        <w:t xml:space="preserve">, derived from </w:t>
-      </w:r>
-      <w:proofErr w:type="spellStart"/>
-      <w:r>
-        <w:t>textPage</w:t>
-      </w:r>
-      <w:proofErr w:type="spellEnd"/>
-      <w:r>
-        <w:t xml:space="preserve">, and associated with the specified </w:t>
-      </w:r>
-      <w:proofErr w:type="spellStart"/>
-      <w:r>
-        <w:rPr>
-          <w:i/>
-        </w:rPr>
-        <w:t>rawFile</w:t>
-      </w:r>
-      <w:proofErr w:type="spellEnd"/>
-      <w:r>
-        <w:t xml:space="preserve">.  If </w:t>
-      </w:r>
-      <w:proofErr w:type="spellStart"/>
-      <w:r>
-        <w:rPr>
-          <w:i/>
-        </w:rPr>
-        <w:t>skipInit</w:t>
-      </w:r>
-      <w:proofErr w:type="spellEnd"/>
-      <w:r>
-        <w:t xml:space="preserve"> is true, the </w:t>
-      </w:r>
-      <w:proofErr w:type="spellStart"/>
-      <w:r>
-        <w:t>methodPage</w:t>
-      </w:r>
-      <w:proofErr w:type="spellEnd"/>
-      <w:r>
-        <w:t xml:space="preserve"> will not display initial data.</w:t>
-      </w:r>
-    </w:p>
-    <w:p>
-      <w:proofErr w:type="spellStart"/>
-      <w:proofErr w:type="gramStart"/>
-      <w:r>
-        <w:rPr>
-          <w:i/>
-        </w:rPr>
-        <w:t>statusPage:</w:t>
-      </w:r>
-      <w:proofErr w:type="gramEnd"/>
-      <w:r>
-        <w:rPr>
-          <w:i/>
-        </w:rPr>
-        <w:t>ShowMethod</w:t>
-      </w:r>
-      <w:proofErr w:type="spellEnd"/>
-      <w:r>
-        <w:rPr>
-          <w:i/>
-        </w:rPr>
-        <w:t>()</w:t>
-      </w:r>
-      <w:r>
-        <w:t>:  Displays method in the text box.</w:t>
-      </w:r>
-    </w:p>
-    <w:p>
-      <w:pPr>
-        <w:rPr>
-          <w:b/>
-        </w:rPr>
-      </w:pPr>
-      <w:proofErr w:type="spellStart"/>
-      <w:proofErr w:type="gramStart"/>
-      <w:r>
-        <w:rPr>
-          <w:b/>
-        </w:rPr>
-        <w:t>zPane</w:t>
-      </w:r>
-      <w:proofErr w:type="spellEnd"/>
-      <w:proofErr w:type="gramEnd"/>
-    </w:p>
-    <w:p>
-      <w:proofErr w:type="spellStart"/>
-      <w:proofErr w:type="gramStart"/>
-      <w:r>
-        <w:rPr>
-          <w:i/>
-        </w:rPr>
-        <w:t>zPane</w:t>
-      </w:r>
-      <w:proofErr w:type="spellEnd"/>
-      <w:r>
-        <w:rPr>
-          <w:i/>
-        </w:rPr>
-        <w:t>(</w:t>
-      </w:r>
-      <w:proofErr w:type="gramEnd"/>
-      <w:r>
-        <w:rPr>
-          <w:i/>
-        </w:rPr>
-        <w:t>)</w:t>
-      </w:r>
-      <w:r>
-        <w:t xml:space="preserve">:  Returns a new </w:t>
-      </w:r>
-      <w:proofErr w:type="spellStart"/>
-      <w:r>
-        <w:t>zPane</w:t>
-      </w:r>
-      <w:proofErr w:type="spellEnd"/>
-      <w:r>
-        <w:t>.</w:t>
-      </w:r>
-    </w:p>
-    <w:p>
-      <w:proofErr w:type="spellStart"/>
-      <w:r>
-        <w:rPr>
-          <w:i/>
-        </w:rPr>
-        <w:t>zPane.paneControl</w:t>
-      </w:r>
-      <w:proofErr w:type="spellEnd"/>
-      <w:r>
-        <w:t xml:space="preserve">:  A </w:t>
-      </w:r>
-      <w:proofErr w:type="spellStart"/>
-      <w:r>
-        <w:t>ZedGraph</w:t>
-      </w:r>
-      <w:proofErr w:type="spellEnd"/>
-      <w:r>
-        <w:t xml:space="preserve"> </w:t>
-      </w:r>
-      <w:proofErr w:type="spellStart"/>
-      <w:r>
-        <w:rPr>
-          <w:i/>
-        </w:rPr>
-        <w:t>GraphPane</w:t>
-      </w:r>
-      <w:proofErr w:type="spellEnd"/>
-      <w:r>
-        <w:t>.</w:t>
-      </w:r>
-      <w:r>
-        <w:t xml:space="preserve">  Use this </w:t>
-      </w:r>
-      <w:proofErr w:type="spellStart"/>
-      <w:r>
-        <w:rPr>
-          <w:i/>
-        </w:rPr>
-        <w:t>GraphPane</w:t>
-      </w:r>
-      <w:proofErr w:type="spellEnd"/>
-      <w:r>
-        <w:t xml:space="preserve"> to gain access to the curves using the </w:t>
-      </w:r>
-      <w:proofErr w:type="spellStart"/>
-      <w:r>
-        <w:t>ZedGraph</w:t>
-      </w:r>
-      <w:proofErr w:type="spellEnd"/>
-      <w:r>
-        <w:t xml:space="preserve"> </w:t>
-      </w:r>
-      <w:proofErr w:type="spellStart"/>
-      <w:r>
-        <w:rPr>
-          <w:i/>
-        </w:rPr>
-        <w:t>CurveItem</w:t>
-      </w:r>
-      <w:proofErr w:type="spellEnd"/>
-      <w:r>
-        <w:t xml:space="preserve"> list.  Syntax is </w:t>
-      </w:r>
-      <w:proofErr w:type="spellStart"/>
-      <w:r>
-        <w:rPr>
-          <w:i/>
-        </w:rPr>
-        <w:t>zPane.paneControl.CurveItem</w:t>
-      </w:r>
-      <w:proofErr w:type="spellEnd"/>
-      <w:r>
-        <w:rPr>
-          <w:i/>
-        </w:rPr>
-        <w:t>[n]</w:t>
-      </w:r>
-      <w:r>
-        <w:t>, where n is a base 0 index.</w:t>
-      </w:r>
-    </w:p>
-    <w:p>
-      <w:proofErr w:type="spellStart"/>
-      <w:proofErr w:type="gramStart"/>
-      <w:r>
-        <w:rPr>
-          <w:i/>
-        </w:rPr>
-        <w:t>zPane:</w:t>
-      </w:r>
-      <w:proofErr w:type="gramEnd"/>
-      <w:r>
-        <w:rPr>
-          <w:i/>
-        </w:rPr>
-        <w:t>AddCurve</w:t>
-      </w:r>
-      <w:proofErr w:type="spellEnd"/>
-      <w:r>
-        <w:rPr>
-          <w:i/>
-        </w:rPr>
-        <w:t>(</w:t>
-      </w:r>
-      <w:r>
-        <w:rPr>
-          <w:i/>
-        </w:rPr>
-        <w:t xml:space="preserve">{[name, color, symbol, </w:t>
-      </w:r>
-      <w:proofErr w:type="spellStart"/>
-      <w:r>
-        <w:rPr>
-          <w:i/>
-        </w:rPr>
-        <w:t>symbolSize</w:t>
-      </w:r>
-      <w:proofErr w:type="spellEnd"/>
-      <w:r>
-        <w:rPr>
-          <w:i/>
-        </w:rPr>
-        <w:t xml:space="preserve">, </w:t>
-      </w:r>
-      <w:proofErr w:type="spellStart"/>
-      <w:r>
-        <w:rPr>
-          <w:i/>
-        </w:rPr>
-        <w:t>noLine</w:t>
-      </w:r>
-      <w:proofErr w:type="spellEnd"/>
-      <w:r>
-        <w:rPr>
-          <w:i/>
-        </w:rPr>
-        <w:t xml:space="preserve">, </w:t>
-      </w:r>
-      <w:proofErr w:type="spellStart"/>
-      <w:r>
-        <w:rPr>
-          <w:i/>
-        </w:rPr>
-        <w:t>seriesStyle</w:t>
-      </w:r>
-      <w:proofErr w:type="spellEnd"/>
-      <w:r>
-        <w:rPr>
-          <w:i/>
-        </w:rPr>
-        <w:t>]}</w:t>
-      </w:r>
-      <w:r>
-        <w:rPr>
-          <w:i/>
-        </w:rPr>
-        <w:t>)</w:t>
-      </w:r>
-      <w:r>
-        <w:t xml:space="preserve">:  Add a new curve to the </w:t>
-      </w:r>
-      <w:proofErr w:type="spellStart"/>
-      <w:r>
-        <w:rPr>
-          <w:i/>
-        </w:rPr>
-        <w:t>paneControl</w:t>
-      </w:r>
-      <w:proofErr w:type="spellEnd"/>
-      <w:r>
-        <w:t>.</w:t>
-      </w:r>
-      <w:r>
-        <w:t xml:space="preserve">  If name is specified, this will show up in the legend.  If color, a </w:t>
-      </w:r>
-      <w:proofErr w:type="spellStart"/>
-      <w:r>
-        <w:t>Winforms</w:t>
-      </w:r>
-      <w:proofErr w:type="spellEnd"/>
-      <w:r>
-        <w:t xml:space="preserve"> </w:t>
-      </w:r>
-      <w:r>
-        <w:rPr>
-          <w:i/>
-        </w:rPr>
-        <w:t>Color</w:t>
-      </w:r>
-      <w:r>
-        <w:t xml:space="preserve">, is specified, it will be used for the curve instead of a default color.  If </w:t>
-      </w:r>
-      <w:r>
-        <w:rPr>
-          <w:i/>
-        </w:rPr>
-        <w:t>symbol</w:t>
-      </w:r>
-      <w:r>
-        <w:t xml:space="preserve">, a </w:t>
-      </w:r>
-      <w:proofErr w:type="spellStart"/>
-      <w:r>
-        <w:t>ZedGraph</w:t>
-      </w:r>
-      <w:proofErr w:type="spellEnd"/>
-      <w:r>
-        <w:t xml:space="preserve"> </w:t>
-      </w:r>
-      <w:proofErr w:type="spellStart"/>
-      <w:r>
-        <w:rPr>
-          <w:i/>
-        </w:rPr>
-        <w:t>SymbolType</w:t>
-      </w:r>
-      <w:proofErr w:type="spellEnd"/>
-      <w:r>
-        <w:t xml:space="preserve">, is specified, it will be used, otherwise no symbol will be shown.  If </w:t>
-      </w:r>
-      <w:proofErr w:type="spellStart"/>
-      <w:r>
-        <w:rPr>
-          <w:i/>
-        </w:rPr>
-        <w:t>symbolSize</w:t>
-      </w:r>
-      <w:proofErr w:type="spellEnd"/>
-      <w:r>
-        <w:t xml:space="preserve"> is specified, it will be used, otherwise the default will be used.  If </w:t>
-      </w:r>
-      <w:proofErr w:type="spellStart"/>
-      <w:r>
-        <w:rPr>
-          <w:i/>
-        </w:rPr>
-        <w:t>noLine</w:t>
-      </w:r>
-      <w:proofErr w:type="spellEnd"/>
-      <w:r>
-        <w:t xml:space="preserve"> is specified, then only the symbol will be shown.</w:t>
-      </w:r>
-      <w:r>
-        <w:t xml:space="preserve">  If </w:t>
-      </w:r>
-      <w:proofErr w:type="spellStart"/>
-      <w:r>
-        <w:rPr>
-          <w:i/>
-        </w:rPr>
-        <w:t>series</w:t>
-      </w:r>
-      <w:r>
-        <w:rPr>
-          <w:i/>
-        </w:rPr>
-        <w:t>Type</w:t>
-      </w:r>
-      <w:proofErr w:type="spellEnd"/>
-      <w:r>
-        <w:t xml:space="preserve"> is specified, it will be used, otherwise a generic </w:t>
-      </w:r>
-      <w:proofErr w:type="spellStart"/>
-      <w:r>
-        <w:t>ZedGraph</w:t>
-      </w:r>
-      <w:proofErr w:type="spellEnd"/>
-      <w:r>
-        <w:t xml:space="preserve"> curve will be used.  Options for </w:t>
-      </w:r>
-      <w:proofErr w:type="spellStart"/>
-      <w:r>
-        <w:rPr>
-          <w:i/>
-        </w:rPr>
-        <w:t>series</w:t>
-      </w:r>
-      <w:r>
-        <w:rPr>
-          <w:i/>
-        </w:rPr>
-        <w:t>Type</w:t>
-      </w:r>
-      <w:proofErr w:type="spellEnd"/>
-      <w:r>
-        <w:t xml:space="preserve"> are “curve”, “stick”, and “bar”.</w:t>
-      </w:r>
-    </w:p>
-    <w:p>
-      <w:proofErr w:type="spellStart"/>
-      <w:proofErr w:type="gramStart"/>
-      <w:r>
-        <w:rPr>
-          <w:i/>
-        </w:rPr>
-        <w:t>zPane:</w:t>
-      </w:r>
-      <w:proofErr w:type="gramEnd"/>
-      <w:r>
-        <w:rPr>
-          <w:i/>
-        </w:rPr>
-        <w:t>AddPieSlice</w:t>
-      </w:r>
-      <w:proofErr w:type="spellEnd"/>
-      <w:r>
-        <w:rPr>
-          <w:i/>
-        </w:rPr>
-        <w:t xml:space="preserve">({value, [color, displacement, name, </w:t>
-      </w:r>
-      <w:proofErr w:type="spellStart"/>
-      <w:r>
-        <w:rPr>
-          <w:i/>
-        </w:rPr>
-        <w:t>skipRedraw</w:t>
-      </w:r>
-      <w:proofErr w:type="spellEnd"/>
-      <w:r>
-        <w:rPr>
-          <w:i/>
-        </w:rPr>
-        <w:t xml:space="preserve">]}):  </w:t>
-      </w:r>
-      <w:r>
-        <w:t xml:space="preserve">Add a pie slice to a </w:t>
-      </w:r>
-      <w:proofErr w:type="spellStart"/>
-      <w:r>
-        <w:rPr>
-          <w:i/>
-        </w:rPr>
-        <w:t>zPane</w:t>
-      </w:r>
-      <w:proofErr w:type="spellEnd"/>
-      <w:r>
-        <w:t xml:space="preserve">, which makes it a pie chart.  The </w:t>
-      </w:r>
-      <w:r>
-        <w:rPr>
-          <w:i/>
-        </w:rPr>
-        <w:t>value</w:t>
-      </w:r>
-      <w:r>
-        <w:t xml:space="preserve"> for the slice must be specified.  The </w:t>
-      </w:r>
-      <w:r>
-        <w:rPr>
-          <w:i/>
-        </w:rPr>
-        <w:t>color</w:t>
-      </w:r>
-      <w:r>
-        <w:t xml:space="preserve"> will be used for the slice if specified.  The </w:t>
-      </w:r>
-      <w:r>
-        <w:rPr>
-          <w:i/>
-        </w:rPr>
-        <w:t>displacement</w:t>
-      </w:r>
-      <w:r>
-        <w:t xml:space="preserve"> (0 to 1) will displace the slice from the center of the pie if specified.  The </w:t>
-      </w:r>
-      <w:r>
-        <w:rPr>
-          <w:i/>
-        </w:rPr>
-        <w:t>name</w:t>
-      </w:r>
-      <w:r>
-        <w:t xml:space="preserve"> will be used to label the pie slice.  If </w:t>
-      </w:r>
-      <w:proofErr w:type="spellStart"/>
-      <w:r>
-        <w:rPr>
-          <w:i/>
-        </w:rPr>
-        <w:t>skipRedraw</w:t>
-      </w:r>
-      <w:proofErr w:type="spellEnd"/>
-      <w:r>
-        <w:t xml:space="preserve"> is true, the call will not redraw the graph, and it must be drawn either manually or by a subsequent call to </w:t>
-      </w:r>
-      <w:proofErr w:type="spellStart"/>
-      <w:proofErr w:type="gramStart"/>
-      <w:r>
-        <w:rPr>
-          <w:i/>
-        </w:rPr>
-        <w:t>AddPieSlice</w:t>
-      </w:r>
-      <w:proofErr w:type="spellEnd"/>
-      <w:r>
-        <w:rPr>
-          <w:i/>
-        </w:rPr>
-        <w:t>(</w:t>
-      </w:r>
-      <w:proofErr w:type="gramEnd"/>
-      <w:r>
-        <w:rPr>
-          <w:i/>
-        </w:rPr>
-        <w:t>)</w:t>
-      </w:r>
-      <w:r>
-        <w:t>.</w:t>
-      </w:r>
-    </w:p>
-    <w:p>
-      <w:proofErr w:type="spellStart"/>
-      <w:proofErr w:type="gramStart"/>
-      <w:r>
-        <w:rPr>
-          <w:i/>
-        </w:rPr>
-        <w:lastRenderedPageBreak/>
-        <w:t>zPane:</w:t>
-      </w:r>
-      <w:proofErr w:type="gramEnd"/>
-      <w:r>
-        <w:rPr>
-          <w:i/>
-        </w:rPr>
-        <w:t>AddXYTable</w:t>
-      </w:r>
-      <w:proofErr w:type="spellEnd"/>
-      <w:r>
-        <w:rPr>
-          <w:i/>
-        </w:rPr>
-        <w:t xml:space="preserve">({data, </w:t>
-      </w:r>
-      <w:proofErr w:type="spellStart"/>
-      <w:r>
-        <w:rPr>
-          <w:i/>
-        </w:rPr>
-        <w:t>xKey</w:t>
-      </w:r>
-      <w:proofErr w:type="spellEnd"/>
-      <w:r>
-        <w:rPr>
-          <w:i/>
-        </w:rPr>
-        <w:t xml:space="preserve">, </w:t>
-      </w:r>
-      <w:proofErr w:type="spellStart"/>
-      <w:r>
-        <w:rPr>
-          <w:i/>
-        </w:rPr>
-        <w:t>yKey</w:t>
-      </w:r>
-      <w:proofErr w:type="spellEnd"/>
-      <w:r>
-        <w:rPr>
-          <w:i/>
-        </w:rPr>
-        <w:t>, [index</w:t>
-      </w:r>
-      <w:r>
-        <w:rPr>
-          <w:i/>
-        </w:rPr>
-        <w:t xml:space="preserve">, </w:t>
-      </w:r>
-      <w:proofErr w:type="spellStart"/>
-      <w:r>
-        <w:rPr>
-          <w:i/>
-        </w:rPr>
-        <w:t>xMin</w:t>
-      </w:r>
-      <w:proofErr w:type="spellEnd"/>
-      <w:r>
-        <w:rPr>
-          <w:i/>
-        </w:rPr>
-        <w:t xml:space="preserve">, </w:t>
-      </w:r>
-      <w:proofErr w:type="spellStart"/>
-      <w:r>
-        <w:rPr>
-          <w:i/>
-        </w:rPr>
-        <w:t>xMax</w:t>
-      </w:r>
-      <w:proofErr w:type="spellEnd"/>
-      <w:r>
-        <w:rPr>
-          <w:i/>
-        </w:rPr>
-        <w:t xml:space="preserve">, </w:t>
-      </w:r>
-      <w:proofErr w:type="spellStart"/>
-      <w:r>
-        <w:rPr>
-          <w:i/>
-        </w:rPr>
-        <w:t>yMin</w:t>
-      </w:r>
-      <w:proofErr w:type="spellEnd"/>
-      <w:r>
-        <w:rPr>
-          <w:i/>
-        </w:rPr>
-        <w:t xml:space="preserve">, </w:t>
-      </w:r>
-      <w:proofErr w:type="spellStart"/>
-      <w:r>
-        <w:rPr>
-          <w:i/>
-        </w:rPr>
-        <w:t>yMax</w:t>
-      </w:r>
-      <w:proofErr w:type="spellEnd"/>
-      <w:r>
-        <w:rPr>
-          <w:i/>
-        </w:rPr>
-        <w:t xml:space="preserve">, </w:t>
-      </w:r>
-      <w:proofErr w:type="spellStart"/>
-      <w:r>
-        <w:rPr>
-          <w:i/>
-        </w:rPr>
-        <w:t>skipDraw</w:t>
-      </w:r>
-      <w:proofErr w:type="spellEnd"/>
-      <w:r>
-        <w:rPr>
-          <w:i/>
-        </w:rPr>
-        <w:t>]})</w:t>
-      </w:r>
-      <w:r>
-        <w:t>:</w:t>
-      </w:r>
-      <w:r>
-        <w:t xml:space="preserve">  The </w:t>
-      </w:r>
-      <w:r>
-        <w:rPr>
-          <w:i/>
-        </w:rPr>
-        <w:t>data</w:t>
-      </w:r>
-      <w:r>
-        <w:t xml:space="preserve"> parameter must be a Lua table formatted as a list of points.  Each point can be indexed with </w:t>
-      </w:r>
-      <w:proofErr w:type="spellStart"/>
-      <w:r>
-        <w:rPr>
-          <w:i/>
-        </w:rPr>
-        <w:t>xKey</w:t>
-      </w:r>
-      <w:proofErr w:type="spellEnd"/>
-      <w:r>
-        <w:t xml:space="preserve"> and </w:t>
-      </w:r>
-      <w:proofErr w:type="spellStart"/>
-      <w:r>
-        <w:rPr>
-          <w:i/>
-        </w:rPr>
-        <w:t>yKey</w:t>
-      </w:r>
-      <w:proofErr w:type="spellEnd"/>
-      <w:r>
-        <w:t xml:space="preserve">, which can be either numeric or strings.  </w:t>
-      </w:r>
-      <w:r>
-        <w:t xml:space="preserve">An optional </w:t>
-      </w:r>
-      <w:r>
-        <w:rPr>
-          <w:i/>
-        </w:rPr>
-        <w:t>label</w:t>
-      </w:r>
-      <w:r>
-        <w:t xml:space="preserve"> key will label each point with the specified string.  </w:t>
-      </w:r>
-      <w:r>
-        <w:t xml:space="preserve">The optional </w:t>
-      </w:r>
-      <w:r>
-        <w:rPr>
-          <w:i/>
-        </w:rPr>
-        <w:t>index</w:t>
-      </w:r>
-      <w:r>
-        <w:t xml:space="preserve"> specifies the cur</w:t>
-      </w:r>
-      <w:r>
-        <w:t xml:space="preserve">ve to use for plotting.  If not specified, the curve at index 1 is used.  If any of the optional axes limits are set, they will override the </w:t>
-      </w:r>
-      <w:proofErr w:type="spellStart"/>
-      <w:r>
-        <w:t>ZedGraph</w:t>
-      </w:r>
-      <w:proofErr w:type="spellEnd"/>
-      <w:r>
-        <w:t xml:space="preserve"> automatic settings.  If </w:t>
-      </w:r>
-      <w:proofErr w:type="spellStart"/>
-      <w:r>
-        <w:rPr>
-          <w:i/>
-        </w:rPr>
-        <w:t>skipDraw</w:t>
-      </w:r>
-      <w:proofErr w:type="spellEnd"/>
-      <w:r>
-        <w:t xml:space="preserve"> is true, the graph will not draw after adding the table and will need to be manually redrawn or redrawn with a subsequent </w:t>
-      </w:r>
-      <w:proofErr w:type="spellStart"/>
-      <w:r>
-        <w:t>AddXYTable</w:t>
-      </w:r>
-      <w:proofErr w:type="spellEnd"/>
-      <w:r>
-        <w:t>() call.</w:t>
-      </w:r>
-    </w:p>
-    <w:p>
-      <w:proofErr w:type="spellStart"/>
-      <w:proofErr w:type="gramStart"/>
-      <w:r>
-        <w:rPr>
-          <w:i/>
-        </w:rPr>
-        <w:t>zPane:</w:t>
-      </w:r>
-      <w:proofErr w:type="gramEnd"/>
-      <w:r>
-        <w:rPr>
-          <w:i/>
-        </w:rPr>
-        <w:t>Clear</w:t>
-      </w:r>
-      <w:proofErr w:type="spellEnd"/>
-      <w:r>
-        <w:rPr>
-          <w:i/>
-        </w:rPr>
-        <w:t>()</w:t>
-      </w:r>
-      <w:r>
-        <w:t>:  Clears points from all curves.</w:t>
-      </w:r>
-    </w:p>
-    <w:p>
-      <w:proofErr w:type="spellStart"/>
-      <w:proofErr w:type="gramStart"/>
-      <w:r>
-        <w:rPr>
-          <w:i/>
-        </w:rPr>
-        <w:t>zPane:</w:t>
-      </w:r>
-      <w:proofErr w:type="gramEnd"/>
-      <w:r>
-        <w:rPr>
-          <w:i/>
-        </w:rPr>
-        <w:t>SetActive</w:t>
-      </w:r>
-      <w:proofErr w:type="spellEnd"/>
-      <w:r>
-        <w:rPr>
-          <w:i/>
-        </w:rPr>
-        <w:t>(setting)</w:t>
-      </w:r>
-      <w:r>
-        <w:t xml:space="preserve">:  Sets the </w:t>
-      </w:r>
-      <w:proofErr w:type="spellStart"/>
-      <w:r>
-        <w:rPr>
-          <w:i/>
-        </w:rPr>
-        <w:t>zPane</w:t>
-      </w:r>
-      <w:proofErr w:type="spellEnd"/>
-      <w:r>
-        <w:t xml:space="preserve"> to the active one for the page.  If </w:t>
-      </w:r>
-      <w:r>
-        <w:rPr>
-          <w:i/>
-        </w:rPr>
-        <w:t>setting</w:t>
-      </w:r>
-      <w:r>
-        <w:t xml:space="preserve"> is not false, then a blue border will be drawn around the </w:t>
-      </w:r>
-      <w:proofErr w:type="spellStart"/>
-      <w:r>
-        <w:rPr>
-          <w:i/>
-        </w:rPr>
-        <w:t>zPane</w:t>
-      </w:r>
-      <w:proofErr w:type="spellEnd"/>
-      <w:r>
-        <w:t>.</w:t>
-      </w:r>
-    </w:p>
-    <w:p>
-      <w:pPr>
-        <w:rPr>
-          <w:b/>
-        </w:rPr>
-      </w:pPr>
-      <w:proofErr w:type="spellStart"/>
-      <w:proofErr w:type="gramStart"/>
-      <w:r>
-        <w:rPr>
-          <w:b/>
+        <w:t xml:space="preserve">:  Plots the specified  profile spectrum in the </w:t>
+      </w:r>
+      <w:proofErr w:type="spellStart"/>
+      <w:r>
+        <w:rPr>
+          <w:i/>
         </w:rPr>
         <w:t>msPane</w:t>
       </w:r>
       <w:proofErr w:type="spellEnd"/>
-      <w:proofErr w:type="gramEnd"/>
-    </w:p>
-    <w:p>
-      <w:proofErr w:type="spellStart"/>
-      <w:proofErr w:type="gramStart"/>
-      <w:r>
-        <w:rPr>
-          <w:i/>
-        </w:rPr>
-        <w:t>msPane</w:t>
-      </w:r>
-      <w:proofErr w:type="spellEnd"/>
-      <w:r>
-        <w:rPr>
-          <w:i/>
-        </w:rPr>
-        <w:t>(</w:t>
-      </w:r>
-      <w:proofErr w:type="gramEnd"/>
-      <w:r>
-        <w:rPr>
-          <w:i/>
-        </w:rPr>
-        <w:t>{</w:t>
-      </w:r>
-      <w:proofErr w:type="spellStart"/>
-      <w:r>
-        <w:rPr>
-          <w:i/>
-        </w:rPr>
-        <w:t>rawFile</w:t>
-      </w:r>
-      <w:proofErr w:type="spellEnd"/>
-      <w:r>
-        <w:rPr>
-          <w:i/>
-        </w:rPr>
-        <w:t>, [mode</w:t>
-      </w:r>
-      <w:r>
-        <w:rPr>
-          <w:i/>
-        </w:rPr>
-        <w:t xml:space="preserve">, </w:t>
-      </w:r>
-      <w:proofErr w:type="spellStart"/>
-      <w:r>
-        <w:rPr>
-          <w:i/>
-        </w:rPr>
-        <w:t>skipDraw</w:t>
-      </w:r>
-      <w:proofErr w:type="spellEnd"/>
-      <w:r>
-        <w:rPr>
-          <w:i/>
-        </w:rPr>
-        <w:t>]}</w:t>
-      </w:r>
-      <w:r>
-        <w:rPr>
-          <w:i/>
-        </w:rPr>
-        <w:t>)</w:t>
-      </w:r>
-      <w:r>
-        <w:t xml:space="preserve">:  Returns a new </w:t>
-      </w:r>
-      <w:proofErr w:type="spellStart"/>
-      <w:r>
-        <w:rPr>
-          <w:i/>
-        </w:rPr>
-        <w:t>msPane</w:t>
-      </w:r>
-      <w:proofErr w:type="spellEnd"/>
-      <w:r>
-        <w:t xml:space="preserve">, derived from </w:t>
-      </w:r>
-      <w:proofErr w:type="spellStart"/>
-      <w:r>
-        <w:rPr>
-          <w:i/>
-        </w:rPr>
-        <w:t>zPane</w:t>
-      </w:r>
-      <w:proofErr w:type="spellEnd"/>
-      <w:r>
-        <w:t xml:space="preserve">, associated with the specified </w:t>
-      </w:r>
-      <w:proofErr w:type="spellStart"/>
-      <w:r>
-        <w:rPr>
-          <w:i/>
-        </w:rPr>
-        <w:t>rawFile</w:t>
-      </w:r>
-      <w:proofErr w:type="spellEnd"/>
-      <w:r>
-        <w:t xml:space="preserve">.  The optional </w:t>
-      </w:r>
-      <w:r>
-        <w:rPr>
-          <w:i/>
-        </w:rPr>
-        <w:t>mode</w:t>
-      </w:r>
-      <w:r>
-        <w:t xml:space="preserve"> can be either “spectrum” or “chromatogram”, with “chromatogram” being the default.</w:t>
-      </w:r>
-      <w:r>
-        <w:t xml:space="preserve">  If </w:t>
-      </w:r>
-      <w:proofErr w:type="spellStart"/>
-      <w:r>
-        <w:rPr>
-          <w:i/>
-        </w:rPr>
-        <w:t>skipDraw</w:t>
-      </w:r>
-      <w:proofErr w:type="spellEnd"/>
-      <w:r>
-        <w:t xml:space="preserve"> is true, then the </w:t>
-      </w:r>
-      <w:proofErr w:type="spellStart"/>
-      <w:r>
-        <w:rPr>
-          <w:i/>
-        </w:rPr>
-        <w:t>msPane</w:t>
-      </w:r>
-      <w:proofErr w:type="spellEnd"/>
-      <w:r>
-        <w:t xml:space="preserve"> is not updated during the initialization.</w:t>
-      </w:r>
-    </w:p>
-    <w:p>
-      <w:proofErr w:type="spellStart"/>
-      <w:r>
-        <w:rPr>
-          <w:i/>
-        </w:rPr>
-        <w:t>msPane.mode</w:t>
-      </w:r>
-      <w:proofErr w:type="spellEnd"/>
-      <w:r>
-        <w:t xml:space="preserve">:  The current mode for the </w:t>
-      </w:r>
-      <w:proofErr w:type="spellStart"/>
-      <w:r>
-        <w:rPr>
-          <w:i/>
-        </w:rPr>
-        <w:t>msPane</w:t>
-      </w:r>
-      <w:proofErr w:type="spellEnd"/>
-      <w:r>
-        <w:t>.</w:t>
-      </w:r>
-    </w:p>
-    <w:p>
-      <w:proofErr w:type="spellStart"/>
-      <w:proofErr w:type="gramStart"/>
-      <w:r>
-        <w:rPr>
-          <w:i/>
-        </w:rPr>
-        <w:t>msPane:</w:t>
-      </w:r>
-      <w:proofErr w:type="gramEnd"/>
-      <w:r>
-        <w:rPr>
-          <w:i/>
-        </w:rPr>
-        <w:t>GetChromatogramTitle</w:t>
-      </w:r>
-      <w:proofErr w:type="spellEnd"/>
-      <w:r>
-        <w:rPr>
-          <w:i/>
-        </w:rPr>
-        <w:t>({[title, style]})</w:t>
-      </w:r>
-      <w:r>
-        <w:t>:  Returns a string that will be the title of the chromatogram.</w:t>
-      </w:r>
-    </w:p>
-    <w:p>
-      <w:proofErr w:type="spellStart"/>
-      <w:proofErr w:type="gramStart"/>
-      <w:r>
-        <w:rPr>
-          <w:i/>
-        </w:rPr>
-        <w:t>msPane:</w:t>
-      </w:r>
-      <w:proofErr w:type="gramEnd"/>
-      <w:r>
-        <w:rPr>
-          <w:i/>
-        </w:rPr>
-        <w:t>GetMassRange</w:t>
-      </w:r>
-      <w:proofErr w:type="spellEnd"/>
-      <w:r>
-        <w:rPr>
-          <w:i/>
-        </w:rPr>
-        <w:t>({mass1, [mass2]})</w:t>
-      </w:r>
-      <w:r>
-        <w:t>:  Returns a string specifying the mass range for the chromatogram.  If mass2 is not specified, a unit resolution around mass1 is assumed.</w:t>
-      </w:r>
-    </w:p>
-    <w:p>
-      <w:proofErr w:type="spellStart"/>
-      <w:proofErr w:type="gramStart"/>
-      <w:r>
-        <w:rPr>
-          <w:i/>
-        </w:rPr>
-        <w:t>msPane:</w:t>
-      </w:r>
-      <w:proofErr w:type="gramEnd"/>
-      <w:r>
-        <w:rPr>
-          <w:i/>
-        </w:rPr>
-        <w:t>GetSpectrum</w:t>
-      </w:r>
-      <w:proofErr w:type="spellEnd"/>
-      <w:r>
-        <w:rPr>
-          <w:i/>
-        </w:rPr>
-        <w:t xml:space="preserve">({[spectrum, </w:t>
-      </w:r>
-      <w:proofErr w:type="spellStart"/>
-      <w:r>
-        <w:rPr>
-          <w:i/>
-        </w:rPr>
-        <w:t>rawFile</w:t>
-      </w:r>
-      <w:proofErr w:type="spellEnd"/>
-      <w:r>
-        <w:rPr>
-          <w:i/>
-        </w:rPr>
-        <w:t xml:space="preserve">, </w:t>
-      </w:r>
-      <w:proofErr w:type="spellStart"/>
-      <w:r>
-        <w:rPr>
-          <w:i/>
-        </w:rPr>
-        <w:t>scanNumber</w:t>
-      </w:r>
-      <w:proofErr w:type="spellEnd"/>
-      <w:r>
-        <w:rPr>
-          <w:i/>
-        </w:rPr>
-        <w:t>]})</w:t>
-      </w:r>
-      <w:r>
-        <w:t xml:space="preserve">:  Returns a spectrum for plotting, with an additional entry with a </w:t>
-      </w:r>
-      <w:proofErr w:type="spellStart"/>
-      <w:r>
-        <w:rPr>
-          <w:i/>
-        </w:rPr>
-        <w:t>IsCentroid</w:t>
-      </w:r>
-      <w:proofErr w:type="spellEnd"/>
-      <w:r>
-        <w:t xml:space="preserve"> key if the spectrum is centroid.  If </w:t>
-      </w:r>
-      <w:r>
-        <w:rPr>
-          <w:i/>
-        </w:rPr>
-        <w:t>spectrum</w:t>
-      </w:r>
-      <w:r>
-        <w:t xml:space="preserve"> is specified, then it just returns it.  If </w:t>
-      </w:r>
-      <w:proofErr w:type="spellStart"/>
-      <w:r>
-        <w:rPr>
-          <w:i/>
-        </w:rPr>
-        <w:t>rawFile</w:t>
-      </w:r>
-      <w:proofErr w:type="spellEnd"/>
-      <w:r>
-        <w:t xml:space="preserve"> is not specified, then the current </w:t>
-      </w:r>
-      <w:proofErr w:type="spellStart"/>
-      <w:r>
-        <w:rPr>
-          <w:i/>
-        </w:rPr>
-        <w:t>rawFile</w:t>
-      </w:r>
-      <w:proofErr w:type="spellEnd"/>
-      <w:r>
-        <w:t xml:space="preserve"> for the </w:t>
-      </w:r>
-      <w:proofErr w:type="spellStart"/>
-      <w:r>
-        <w:rPr>
-          <w:i/>
-        </w:rPr>
-        <w:t>msPane</w:t>
-      </w:r>
-      <w:proofErr w:type="spellEnd"/>
-      <w:r>
-        <w:t xml:space="preserve"> is used.  If </w:t>
-      </w:r>
-      <w:proofErr w:type="spellStart"/>
-      <w:r>
-        <w:t>scanNumber</w:t>
-      </w:r>
-      <w:proofErr w:type="spellEnd"/>
-      <w:r>
-        <w:t xml:space="preserve"> is not specified, then the first spectrum is used.</w:t>
-      </w:r>
-    </w:p>
-    <w:p>
-      <w:proofErr w:type="spellStart"/>
-      <w:proofErr w:type="gramStart"/>
-      <w:r>
-        <w:rPr>
-          <w:i/>
-        </w:rPr>
-        <w:t>msPane:</w:t>
-      </w:r>
-      <w:proofErr w:type="gramEnd"/>
-      <w:r>
-        <w:rPr>
-          <w:i/>
-        </w:rPr>
-        <w:t>GetSpectrumTitle</w:t>
-      </w:r>
-      <w:proofErr w:type="spellEnd"/>
-      <w:r>
-        <w:rPr>
-          <w:i/>
-        </w:rPr>
-        <w:t xml:space="preserve">({[title, </w:t>
-      </w:r>
-      <w:proofErr w:type="spellStart"/>
-      <w:r>
-        <w:rPr>
-          <w:i/>
-        </w:rPr>
-        <w:t>rawFile</w:t>
-      </w:r>
-      <w:proofErr w:type="spellEnd"/>
-      <w:r>
-        <w:rPr>
-          <w:i/>
-        </w:rPr>
-        <w:t>]})</w:t>
-      </w:r>
-      <w:r>
-        <w:t xml:space="preserve">:  Returns a title for the spectrum.  If </w:t>
-      </w:r>
-      <w:r>
-        <w:rPr>
-          <w:i/>
-        </w:rPr>
-        <w:t>title</w:t>
-      </w:r>
-      <w:r>
-        <w:t xml:space="preserve"> is specified, it is just returned.  If </w:t>
-      </w:r>
-      <w:proofErr w:type="spellStart"/>
-      <w:r>
-        <w:rPr>
-          <w:i/>
-        </w:rPr>
-        <w:t>rawFile</w:t>
-      </w:r>
-      <w:proofErr w:type="spellEnd"/>
-      <w:r>
-        <w:t xml:space="preserve"> is specified, it is used instead of the current </w:t>
-      </w:r>
-      <w:proofErr w:type="spellStart"/>
-      <w:r>
-        <w:rPr>
-          <w:i/>
-        </w:rPr>
-        <w:t>rawFile</w:t>
-      </w:r>
-      <w:proofErr w:type="spellEnd"/>
-      <w:r>
-        <w:t xml:space="preserve"> for the </w:t>
-      </w:r>
-      <w:proofErr w:type="spellStart"/>
-      <w:r>
-        <w:rPr>
-          <w:i/>
-        </w:rPr>
-        <w:t>msPane</w:t>
-      </w:r>
-      <w:proofErr w:type="spellEnd"/>
-      <w:r>
-        <w:t>.</w:t>
-      </w:r>
-    </w:p>
-    <w:p>
-      <w:proofErr w:type="spellStart"/>
-      <w:proofErr w:type="gramStart"/>
-      <w:r>
-        <w:rPr>
-          <w:i/>
-        </w:rPr>
-        <w:t>msPane:</w:t>
-      </w:r>
-      <w:proofErr w:type="gramEnd"/>
-      <w:r>
-        <w:rPr>
-          <w:i/>
-        </w:rPr>
-        <w:t>PlotCentroidSpectrum</w:t>
-      </w:r>
-      <w:proofErr w:type="spellEnd"/>
-      <w:r>
-        <w:rPr>
-          <w:i/>
-        </w:rPr>
-        <w:t>({</w:t>
-      </w:r>
-      <w:r>
-        <w:rPr>
-          <w:i/>
-        </w:rPr>
-        <w:t>spectrum</w:t>
-      </w:r>
-      <w:r>
-        <w:rPr>
-          <w:i/>
-        </w:rPr>
-        <w:t>})</w:t>
-      </w:r>
-      <w:r>
-        <w:t xml:space="preserve">:  Plots the specified  centroid spectrum in the </w:t>
-      </w:r>
-      <w:proofErr w:type="spellStart"/>
-      <w:r>
-        <w:rPr>
-          <w:i/>
-        </w:rPr>
-        <w:t>msPane</w:t>
-      </w:r>
-      <w:proofErr w:type="spellEnd"/>
       <w:r>
         <w:t xml:space="preserve">. </w:t>
       </w:r>
@@ -4786,185 +5037,6 @@
         <w:rPr>
           <w:i/>
         </w:rPr>
-        <w:t>msPane:</w:t>
-      </w:r>
-      <w:proofErr w:type="gramEnd"/>
-      <w:r>
-        <w:rPr>
-          <w:i/>
-        </w:rPr>
-        <w:t>PlotChromatogram</w:t>
-      </w:r>
-      <w:proofErr w:type="spellEnd"/>
-      <w:r>
-        <w:rPr>
-          <w:i/>
-        </w:rPr>
-        <w:t>({[chromatogram</w:t>
-      </w:r>
-      <w:r>
-        <w:rPr>
-          <w:i/>
-        </w:rPr>
-        <w:t xml:space="preserve">, </w:t>
-      </w:r>
-      <w:proofErr w:type="spellStart"/>
-      <w:r>
-        <w:rPr>
-          <w:i/>
-        </w:rPr>
-        <w:t>rawFile</w:t>
-      </w:r>
-      <w:proofErr w:type="spellEnd"/>
-      <w:r>
-        <w:rPr>
-          <w:i/>
-        </w:rPr>
-        <w:t>, style</w:t>
-      </w:r>
-      <w:r>
-        <w:rPr>
-          <w:i/>
-        </w:rPr>
-        <w:t>]})</w:t>
-      </w:r>
-      <w:r>
-        <w:t xml:space="preserve">:  Plots a chromatogram in the </w:t>
-      </w:r>
-      <w:proofErr w:type="spellStart"/>
-      <w:r>
-        <w:rPr>
-          <w:i/>
-        </w:rPr>
-        <w:t>msPane</w:t>
-      </w:r>
-      <w:proofErr w:type="spellEnd"/>
-      <w:r>
-        <w:t xml:space="preserve">.  If </w:t>
-      </w:r>
-      <w:r>
-        <w:rPr>
-          <w:i/>
-        </w:rPr>
-        <w:t>chromatogram</w:t>
-      </w:r>
-      <w:r>
-        <w:t xml:space="preserve"> is specified, it will be plotted, otherwise a chromatogram will be retrieved.  If </w:t>
-      </w:r>
-      <w:proofErr w:type="spellStart"/>
-      <w:r>
-        <w:rPr>
-          <w:i/>
-        </w:rPr>
-        <w:t>rawFile</w:t>
-      </w:r>
-      <w:proofErr w:type="spellEnd"/>
-      <w:r>
-        <w:t xml:space="preserve"> is specified it will be used in place of the current </w:t>
-      </w:r>
-      <w:proofErr w:type="spellStart"/>
-      <w:r>
-        <w:rPr>
-          <w:i/>
-        </w:rPr>
-        <w:t>rawFile</w:t>
-      </w:r>
-      <w:proofErr w:type="spellEnd"/>
-      <w:r>
-        <w:t xml:space="preserve"> of the </w:t>
-      </w:r>
-      <w:proofErr w:type="spellStart"/>
-      <w:r>
-        <w:rPr>
-          <w:i/>
-        </w:rPr>
-        <w:t>msPane</w:t>
-      </w:r>
-      <w:proofErr w:type="spellEnd"/>
-      <w:r>
-        <w:t>.  If style is specified (“</w:t>
-      </w:r>
-      <w:proofErr w:type="spellStart"/>
-      <w:r>
-        <w:t>xic</w:t>
-      </w:r>
-      <w:proofErr w:type="spellEnd"/>
-      <w:r>
-        <w:t>”, “</w:t>
-      </w:r>
-      <w:proofErr w:type="spellStart"/>
-      <w:r>
-        <w:t>bpc</w:t>
-      </w:r>
-      <w:proofErr w:type="spellEnd"/>
-      <w:r>
-        <w:t>”, “tic”) it is used instead of the default of “tic”.</w:t>
-      </w:r>
-    </w:p>
-    <w:p>
-      <w:proofErr w:type="spellStart"/>
-      <w:proofErr w:type="gramStart"/>
-      <w:r>
-        <w:rPr>
-          <w:i/>
-        </w:rPr>
-        <w:t>msPane:</w:t>
-      </w:r>
-      <w:proofErr w:type="gramEnd"/>
-      <w:r>
-        <w:rPr>
-          <w:i/>
-        </w:rPr>
-        <w:t>PlotProfile</w:t>
-      </w:r>
-      <w:r>
-        <w:rPr>
-          <w:i/>
-        </w:rPr>
-        <w:t>Spectrum</w:t>
-      </w:r>
-      <w:proofErr w:type="spellEnd"/>
-      <w:r>
-        <w:rPr>
-          <w:i/>
-        </w:rPr>
-        <w:t>({</w:t>
-      </w:r>
-      <w:r>
-        <w:rPr>
-          <w:i/>
-        </w:rPr>
-        <w:t>spectrum</w:t>
-      </w:r>
-      <w:r>
-        <w:rPr>
-          <w:i/>
-        </w:rPr>
-        <w:t>})</w:t>
-      </w:r>
-      <w:r>
-        <w:t xml:space="preserve">:  Plots the specified  profile spectrum in the </w:t>
-      </w:r>
-      <w:proofErr w:type="spellStart"/>
-      <w:r>
-        <w:rPr>
-          <w:i/>
-        </w:rPr>
-        <w:t>msPane</w:t>
-      </w:r>
-      <w:proofErr w:type="spellEnd"/>
-      <w:r>
-        <w:t xml:space="preserve">. </w:t>
-      </w:r>
-    </w:p>
-    <w:p>
-      <w:proofErr w:type="spellStart"/>
-      <w:proofErr w:type="gramStart"/>
-      <w:r>
-        <w:rPr>
-          <w:i/>
-        </w:rPr>
-        <w:lastRenderedPageBreak/>
         <w:t>msPane:</w:t>
       </w:r>
       <w:proofErr w:type="gramEnd"/>

</xml_diff>

<commit_message>
Now using LuaRawFile Library
Updated mdiNotebook.lua to use LuaRawFile from prior ThermoRawFile.
Word file updated to reflect this change.
</commit_message>
<xml_diff>
--- a/Xcalibur Workbench.docx
+++ b/Xcalibur Workbench.docx
@@ -90,7 +90,7 @@
         </w:numPr>
       </w:pPr>
       <w:r>
-        <w:t>Thermo</w:t>
+        <w:t>Lua</w:t>
       </w:r>
       <w:r>
         <w:t>RawFile</w:t>
@@ -454,7 +454,13 @@
         <w:rPr>
           <w:i/>
         </w:rPr>
-        <w:t>ThermoRawFile.dll</w:t>
+        <w:t>Lua</w:t>
+      </w:r>
+      <w:r>
+        <w:rPr>
+          <w:i/>
+        </w:rPr>
+        <w:t>RawFile.dll</w:t>
       </w:r>
       <w:r>
         <w:t xml:space="preserve"> available in the </w:t>
@@ -490,23 +496,64 @@
         <w:t xml:space="preserve">  </w:t>
       </w:r>
       <w:r>
+        <w:t xml:space="preserve">You must </w:t>
+      </w:r>
+      <w:r>
         <w:lastRenderedPageBreak/>
-        <w:t xml:space="preserve">The Lua 5.2 compatible binary for this file is included in the </w:t>
-      </w:r>
-      <w:r>
-        <w:rPr>
-          <w:i/>
-        </w:rPr>
-        <w:t>lib</w:t>
-      </w:r>
-      <w:r>
-        <w:t xml:space="preserve"> directory of the GitHub project.  The source code for this library is also available on GitHub (</w:t>
+        <w:t xml:space="preserve">also have </w:t>
+      </w:r>
+      <w:proofErr w:type="spellStart"/>
+      <w:r>
+        <w:rPr>
+          <w:i/>
+        </w:rPr>
+        <w:t>LuaRawFile.lua</w:t>
+      </w:r>
+      <w:proofErr w:type="spellEnd"/>
+      <w:r>
+        <w:t xml:space="preserve"> in the Lua path.  The recommended location is the </w:t>
+      </w:r>
+      <w:proofErr w:type="spellStart"/>
+      <w:r>
+        <w:rPr>
+          <w:i/>
+        </w:rPr>
+        <w:t>lualibs</w:t>
+      </w:r>
+      <w:proofErr w:type="spellEnd"/>
+      <w:r>
+        <w:t xml:space="preserve"> directory of </w:t>
+      </w:r>
+      <w:proofErr w:type="spellStart"/>
+      <w:r>
+        <w:t>ZeroBrane</w:t>
+      </w:r>
+      <w:proofErr w:type="spellEnd"/>
+      <w:r>
+        <w:t xml:space="preserve"> Studio.  </w:t>
+      </w:r>
+      <w:r>
+        <w:t>The</w:t>
+      </w:r>
+      <w:r>
+        <w:t xml:space="preserve">se files are available as part of the </w:t>
+      </w:r>
+      <w:proofErr w:type="spellStart"/>
+      <w:r>
+        <w:t>LuaRawFile</w:t>
+      </w:r>
+      <w:proofErr w:type="spellEnd"/>
+      <w:r>
+        <w:t xml:space="preserve"> GitHub project.  The source code for this library is also available on GitHub (</w:t>
       </w:r>
       <w:r>
         <w:t>https://github.com/thermofisherlsms/lua-raw-file</w:t>
       </w:r>
       <w:r>
         <w:t>)</w:t>
+      </w:r>
+      <w:r>
+        <w:t>.</w:t>
       </w:r>
     </w:p>
     <w:p>
@@ -630,7 +677,12 @@
     <w:p>
       <w:r>
         <w:tab/>
-        <w:t xml:space="preserve">Zooming:  Clicking with the left mouse button, hold the button down and dragging across the region of interest.  Optionally, the scroll wheel will zoom in/out, but only based on the center of the plot.  To </w:t>
+        <w:t>Zooming:  Clicking with the left mouse button, hold the button down and dragging acr</w:t>
+      </w:r>
+      <w:bookmarkStart w:id="0" w:name="_GoBack"/>
+      <w:bookmarkEnd w:id="0"/>
+      <w:r>
+        <w:t xml:space="preserve">oss the region of interest.  Optionally, the scroll wheel will zoom in/out, but only based on the center of the plot.  To </w:t>
       </w:r>
       <w:proofErr w:type="spellStart"/>
       <w:r>
@@ -959,8 +1011,6 @@
       <w:r>
         <w:t>, which can be used for callback functions.</w:t>
       </w:r>
-      <w:bookmarkStart w:id="0" w:name="_GoBack"/>
-      <w:bookmarkEnd w:id="0"/>
     </w:p>
     <w:p>
       <w:proofErr w:type="spellStart"/>
@@ -1110,19 +1160,7 @@
         <w:t>:</w:t>
       </w:r>
       <w:r>
-        <w:t xml:space="preserve">  </w:t>
-      </w:r>
-      <w:r>
-        <w:t>F</w:t>
-      </w:r>
-      <w:r>
-        <w:t xml:space="preserve">ile name for raw file, </w:t>
-      </w:r>
-      <w:r>
-        <w:t xml:space="preserve">not </w:t>
-      </w:r>
-      <w:r>
-        <w:t>including path.</w:t>
+        <w:t xml:space="preserve">  File name for raw file, not including path.</w:t>
       </w:r>
     </w:p>
     <w:p>
@@ -1166,13 +1204,7 @@
         <w:t>:</w:t>
       </w:r>
       <w:r>
-        <w:t xml:space="preserve">  </w:t>
-      </w:r>
-      <w:r>
-        <w:t>Path to the raw file</w:t>
-      </w:r>
-      <w:r>
-        <w:t>.</w:t>
+        <w:t xml:space="preserve">  Path to the raw file.</w:t>
       </w:r>
     </w:p>
     <w:p>

</xml_diff>

<commit_message>
Point labels automatically converted to strings
Adding labels to points in plots previously required the user to use a
string.  Now the call to AddXYTable() automatically converts the value
to a string.  Updated documentation to reflect new usage.
</commit_message>
<xml_diff>
--- a/Xcalibur Workbench.docx
+++ b/Xcalibur Workbench.docx
@@ -677,12 +677,7 @@
     <w:p>
       <w:r>
         <w:tab/>
-        <w:t>Zooming:  Clicking with the left mouse button, hold the button down and dragging acr</w:t>
-      </w:r>
-      <w:bookmarkStart w:id="0" w:name="_GoBack"/>
-      <w:bookmarkEnd w:id="0"/>
-      <w:r>
-        <w:t xml:space="preserve">oss the region of interest.  Optionally, the scroll wheel will zoom in/out, but only based on the center of the plot.  To </w:t>
+        <w:t xml:space="preserve">Zooming:  Clicking with the left mouse button, hold the button down and dragging across the region of interest.  Optionally, the scroll wheel will zoom in/out, but only based on the center of the plot.  To </w:t>
       </w:r>
       <w:proofErr w:type="spellStart"/>
       <w:r>
@@ -4275,7 +4270,18 @@
         <w:t>label</w:t>
       </w:r>
       <w:r>
-        <w:t xml:space="preserve"> key will label each point with the specified string.  </w:t>
+        <w:t xml:space="preserve"> key will label each point with the specified </w:t>
+      </w:r>
+      <w:r>
+        <w:t>value</w:t>
+      </w:r>
+      <w:bookmarkStart w:id="0" w:name="_GoBack"/>
+      <w:bookmarkEnd w:id="0"/>
+      <w:r>
+        <w:t xml:space="preserve"> if the “Show Point Values” right click menu item is enabled</w:t>
+      </w:r>
+      <w:r>
+        <w:t xml:space="preserve">.  </w:t>
       </w:r>
       <w:r>
         <w:t xml:space="preserve">The optional </w:t>

</xml_diff>